<commit_message>
R lecture & assigment 2 completed
</commit_message>
<xml_diff>
--- a/semester B/R/Koutsompinas_Assignment_2/Koutsompinas_Assignment_2.docx
+++ b/semester B/R/Koutsompinas_Assignment_2/Koutsompinas_Assignment_2.docx
@@ -1441,7 +1441,7 @@
               <w14:ligatures w14:val="standardContextual"/>
             </w:rPr>
           </w:pPr>
-          <w:hyperlink w:anchor="_Toc201397262" w:history="1">
+          <w:hyperlink w:anchor="_Toc201929034" w:history="1">
             <w:r>
               <w:rPr>
                 <w:rStyle w:val="Hyperlink"/>
@@ -1476,7 +1476,7 @@
                 <w:noProof/>
                 <w:webHidden/>
               </w:rPr>
-              <w:instrText xml:space="preserve"> PAGEREF _Toc201397262 \h </w:instrText>
+              <w:instrText xml:space="preserve"> PAGEREF _Toc201929034 \h </w:instrText>
             </w:r>
             <w:r>
               <w:rPr>
@@ -1524,7 +1524,7 @@
               <w14:ligatures w14:val="standardContextual"/>
             </w:rPr>
           </w:pPr>
-          <w:hyperlink w:anchor="_Toc201397263" w:history="1">
+          <w:hyperlink w:anchor="_Toc201929035" w:history="1">
             <w:r>
               <w:rPr>
                 <w:rStyle w:val="Hyperlink"/>
@@ -1587,7 +1587,7 @@
                 <w:noProof/>
                 <w:webHidden/>
               </w:rPr>
-              <w:instrText xml:space="preserve"> PAGEREF _Toc201397263 \h </w:instrText>
+              <w:instrText xml:space="preserve"> PAGEREF _Toc201929035 \h </w:instrText>
             </w:r>
             <w:r>
               <w:rPr>
@@ -1635,7 +1635,7 @@
               <w14:ligatures w14:val="standardContextual"/>
             </w:rPr>
           </w:pPr>
-          <w:hyperlink w:anchor="_Toc201397264" w:history="1">
+          <w:hyperlink w:anchor="_Toc201929036" w:history="1">
             <w:r>
               <w:rPr>
                 <w:rStyle w:val="Hyperlink"/>
@@ -1682,7 +1682,7 @@
                 <w:noProof/>
                 <w:webHidden/>
               </w:rPr>
-              <w:instrText xml:space="preserve"> PAGEREF _Toc201397264 \h </w:instrText>
+              <w:instrText xml:space="preserve"> PAGEREF _Toc201929036 \h </w:instrText>
             </w:r>
             <w:r>
               <w:rPr>
@@ -1730,7 +1730,7 @@
               <w14:ligatures w14:val="standardContextual"/>
             </w:rPr>
           </w:pPr>
-          <w:hyperlink w:anchor="_Toc201397265" w:history="1">
+          <w:hyperlink w:anchor="_Toc201929037" w:history="1">
             <w:r>
               <w:rPr>
                 <w:rStyle w:val="Hyperlink"/>
@@ -1777,7 +1777,7 @@
                 <w:noProof/>
                 <w:webHidden/>
               </w:rPr>
-              <w:instrText xml:space="preserve"> PAGEREF _Toc201397265 \h </w:instrText>
+              <w:instrText xml:space="preserve"> PAGEREF _Toc201929037 \h </w:instrText>
             </w:r>
             <w:r>
               <w:rPr>
@@ -1825,7 +1825,7 @@
               <w14:ligatures w14:val="standardContextual"/>
             </w:rPr>
           </w:pPr>
-          <w:hyperlink w:anchor="_Toc201397266" w:history="1">
+          <w:hyperlink w:anchor="_Toc201929038" w:history="1">
             <w:r>
               <w:rPr>
                 <w:rStyle w:val="Hyperlink"/>
@@ -1887,7 +1887,7 @@
                 <w:noProof/>
                 <w:webHidden/>
               </w:rPr>
-              <w:instrText xml:space="preserve"> PAGEREF _Toc201397266 \h </w:instrText>
+              <w:instrText xml:space="preserve"> PAGEREF _Toc201929038 \h </w:instrText>
             </w:r>
             <w:r>
               <w:rPr>
@@ -1907,7 +1907,7 @@
                 <w:noProof/>
                 <w:webHidden/>
               </w:rPr>
-              <w:t>3</w:t>
+              <w:t>4</w:t>
             </w:r>
             <w:r>
               <w:rPr>
@@ -1935,7 +1935,7 @@
               <w14:ligatures w14:val="standardContextual"/>
             </w:rPr>
           </w:pPr>
-          <w:hyperlink w:anchor="_Toc201397267" w:history="1">
+          <w:hyperlink w:anchor="_Toc201929039" w:history="1">
             <w:r>
               <w:rPr>
                 <w:rStyle w:val="Hyperlink"/>
@@ -1983,7 +1983,7 @@
                 <w:noProof/>
                 <w:webHidden/>
               </w:rPr>
-              <w:instrText xml:space="preserve"> PAGEREF _Toc201397267 \h </w:instrText>
+              <w:instrText xml:space="preserve"> PAGEREF _Toc201929039 \h </w:instrText>
             </w:r>
             <w:r>
               <w:rPr>
@@ -2003,7 +2003,7 @@
                 <w:noProof/>
                 <w:webHidden/>
               </w:rPr>
-              <w:t>3</w:t>
+              <w:t>5</w:t>
             </w:r>
             <w:r>
               <w:rPr>
@@ -2031,7 +2031,7 @@
               <w14:ligatures w14:val="standardContextual"/>
             </w:rPr>
           </w:pPr>
-          <w:hyperlink w:anchor="_Toc201397268" w:history="1">
+          <w:hyperlink w:anchor="_Toc201929040" w:history="1">
             <w:r>
               <w:rPr>
                 <w:rStyle w:val="Hyperlink"/>
@@ -2079,7 +2079,7 @@
                 <w:noProof/>
                 <w:webHidden/>
               </w:rPr>
-              <w:instrText xml:space="preserve"> PAGEREF _Toc201397268 \h </w:instrText>
+              <w:instrText xml:space="preserve"> PAGEREF _Toc201929040 \h </w:instrText>
             </w:r>
             <w:r>
               <w:rPr>
@@ -2099,7 +2099,7 @@
                 <w:noProof/>
                 <w:webHidden/>
               </w:rPr>
-              <w:t>3</w:t>
+              <w:t>5</w:t>
             </w:r>
             <w:r>
               <w:rPr>
@@ -2127,12 +2127,11 @@
               <w14:ligatures w14:val="standardContextual"/>
             </w:rPr>
           </w:pPr>
-          <w:hyperlink w:anchor="_Toc201397269" w:history="1">
+          <w:hyperlink w:anchor="_Toc201929041" w:history="1">
             <w:r>
               <w:rPr>
                 <w:rStyle w:val="Hyperlink"/>
                 <w:noProof/>
-                <w:lang w:val="en-US"/>
               </w:rPr>
               <w:t>g)</w:t>
             </w:r>
@@ -2161,7 +2160,22 @@
                 <w:noProof/>
                 <w:lang w:val="en-US"/>
               </w:rPr>
-              <w:t>cross validation</w:t>
+              <w:t>cross</w:t>
+            </w:r>
+            <w:r>
+              <w:rPr>
+                <w:rStyle w:val="Hyperlink"/>
+                <w:noProof/>
+              </w:rPr>
+              <w:t xml:space="preserve"> </w:t>
+            </w:r>
+            <w:r>
+              <w:rPr>
+                <w:rStyle w:val="Hyperlink"/>
+                <w:noProof/>
+                <w:lang w:val="en-US"/>
+              </w:rPr>
+              <w:t>validation</w:t>
             </w:r>
             <w:r>
               <w:rPr>
@@ -2182,7 +2196,7 @@
                 <w:noProof/>
                 <w:webHidden/>
               </w:rPr>
-              <w:instrText xml:space="preserve"> PAGEREF _Toc201397269 \h </w:instrText>
+              <w:instrText xml:space="preserve"> PAGEREF _Toc201929041 \h </w:instrText>
             </w:r>
             <w:r>
               <w:rPr>
@@ -2202,7 +2216,7 @@
                 <w:noProof/>
                 <w:webHidden/>
               </w:rPr>
-              <w:t>3</w:t>
+              <w:t>5</w:t>
             </w:r>
             <w:r>
               <w:rPr>
@@ -2230,7 +2244,7 @@
               <w14:ligatures w14:val="standardContextual"/>
             </w:rPr>
           </w:pPr>
-          <w:hyperlink w:anchor="_Toc201397270" w:history="1">
+          <w:hyperlink w:anchor="_Toc201929042" w:history="1">
             <w:r>
               <w:rPr>
                 <w:rStyle w:val="Hyperlink"/>
@@ -2277,7 +2291,7 @@
                 <w:noProof/>
                 <w:webHidden/>
               </w:rPr>
-              <w:instrText xml:space="preserve"> PAGEREF _Toc201397270 \h </w:instrText>
+              <w:instrText xml:space="preserve"> PAGEREF _Toc201929042 \h </w:instrText>
             </w:r>
             <w:r>
               <w:rPr>
@@ -2297,7 +2311,7 @@
                 <w:noProof/>
                 <w:webHidden/>
               </w:rPr>
-              <w:t>3</w:t>
+              <w:t>6</w:t>
             </w:r>
             <w:r>
               <w:rPr>
@@ -2325,7 +2339,7 @@
               <w14:ligatures w14:val="standardContextual"/>
             </w:rPr>
           </w:pPr>
-          <w:hyperlink w:anchor="_Toc201397271" w:history="1">
+          <w:hyperlink w:anchor="_Toc201929043" w:history="1">
             <w:r>
               <w:rPr>
                 <w:rStyle w:val="Hyperlink"/>
@@ -2373,7 +2387,7 @@
                 <w:noProof/>
                 <w:webHidden/>
               </w:rPr>
-              <w:instrText xml:space="preserve"> PAGEREF _Toc201397271 \h </w:instrText>
+              <w:instrText xml:space="preserve"> PAGEREF _Toc201929043 \h </w:instrText>
             </w:r>
             <w:r>
               <w:rPr>
@@ -2393,7 +2407,7 @@
                 <w:noProof/>
                 <w:webHidden/>
               </w:rPr>
-              <w:t>3</w:t>
+              <w:t>6</w:t>
             </w:r>
             <w:r>
               <w:rPr>
@@ -2421,7 +2435,7 @@
               <w14:ligatures w14:val="standardContextual"/>
             </w:rPr>
           </w:pPr>
-          <w:hyperlink w:anchor="_Toc201397272" w:history="1">
+          <w:hyperlink w:anchor="_Toc201929044" w:history="1">
             <w:r>
               <w:rPr>
                 <w:rStyle w:val="Hyperlink"/>
@@ -2476,7 +2490,7 @@
                 <w:noProof/>
                 <w:webHidden/>
               </w:rPr>
-              <w:instrText xml:space="preserve"> PAGEREF _Toc201397272 \h </w:instrText>
+              <w:instrText xml:space="preserve"> PAGEREF _Toc201929044 \h </w:instrText>
             </w:r>
             <w:r>
               <w:rPr>
@@ -2496,7 +2510,7 @@
                 <w:noProof/>
                 <w:webHidden/>
               </w:rPr>
-              <w:t>3</w:t>
+              <w:t>7</w:t>
             </w:r>
             <w:r>
               <w:rPr>
@@ -2524,7 +2538,7 @@
               <w14:ligatures w14:val="standardContextual"/>
             </w:rPr>
           </w:pPr>
-          <w:hyperlink w:anchor="_Toc201397273" w:history="1">
+          <w:hyperlink w:anchor="_Toc201929045" w:history="1">
             <w:r>
               <w:rPr>
                 <w:rStyle w:val="Hyperlink"/>
@@ -2579,7 +2593,7 @@
                 <w:noProof/>
                 <w:webHidden/>
               </w:rPr>
-              <w:instrText xml:space="preserve"> PAGEREF _Toc201397273 \h </w:instrText>
+              <w:instrText xml:space="preserve"> PAGEREF _Toc201929045 \h </w:instrText>
             </w:r>
             <w:r>
               <w:rPr>
@@ -2599,7 +2613,590 @@
                 <w:noProof/>
                 <w:webHidden/>
               </w:rPr>
-              <w:t>3</w:t>
+              <w:t>7</w:t>
+            </w:r>
+            <w:r>
+              <w:rPr>
+                <w:noProof/>
+                <w:webHidden/>
+              </w:rPr>
+              <w:fldChar w:fldCharType="end"/>
+            </w:r>
+          </w:hyperlink>
+        </w:p>
+        <w:p>
+          <w:pPr>
+            <w:pStyle w:val="TOC1"/>
+            <w:tabs>
+              <w:tab w:val="right" w:leader="dot" w:pos="9760"/>
+            </w:tabs>
+            <w:rPr>
+              <w:rFonts w:asciiTheme="minorHAnsi" w:eastAsiaTheme="minorEastAsia" w:hAnsiTheme="minorHAnsi" w:cstheme="minorBidi"/>
+              <w:noProof/>
+              <w:kern w:val="2"/>
+              <w:sz w:val="24"/>
+              <w:szCs w:val="24"/>
+              <w:lang w:val="en-US"/>
+              <w14:ligatures w14:val="standardContextual"/>
+            </w:rPr>
+          </w:pPr>
+          <w:hyperlink w:anchor="_Toc201929046" w:history="1">
+            <w:r>
+              <w:rPr>
+                <w:rStyle w:val="Hyperlink"/>
+                <w:noProof/>
+              </w:rPr>
+              <w:t>Άσκηση 4</w:t>
+            </w:r>
+            <w:r>
+              <w:rPr>
+                <w:noProof/>
+                <w:webHidden/>
+              </w:rPr>
+              <w:tab/>
+            </w:r>
+            <w:r>
+              <w:rPr>
+                <w:noProof/>
+                <w:webHidden/>
+              </w:rPr>
+              <w:fldChar w:fldCharType="begin"/>
+            </w:r>
+            <w:r>
+              <w:rPr>
+                <w:noProof/>
+                <w:webHidden/>
+              </w:rPr>
+              <w:instrText xml:space="preserve"> PAGEREF _Toc201929046 \h </w:instrText>
+            </w:r>
+            <w:r>
+              <w:rPr>
+                <w:noProof/>
+                <w:webHidden/>
+              </w:rPr>
+            </w:r>
+            <w:r>
+              <w:rPr>
+                <w:noProof/>
+                <w:webHidden/>
+              </w:rPr>
+              <w:fldChar w:fldCharType="separate"/>
+            </w:r>
+            <w:r>
+              <w:rPr>
+                <w:noProof/>
+                <w:webHidden/>
+              </w:rPr>
+              <w:t>8</w:t>
+            </w:r>
+            <w:r>
+              <w:rPr>
+                <w:noProof/>
+                <w:webHidden/>
+              </w:rPr>
+              <w:fldChar w:fldCharType="end"/>
+            </w:r>
+          </w:hyperlink>
+        </w:p>
+        <w:p>
+          <w:pPr>
+            <w:pStyle w:val="TOC2"/>
+            <w:tabs>
+              <w:tab w:val="left" w:pos="720"/>
+              <w:tab w:val="right" w:leader="dot" w:pos="9760"/>
+            </w:tabs>
+            <w:rPr>
+              <w:rFonts w:asciiTheme="minorHAnsi" w:eastAsiaTheme="minorEastAsia" w:hAnsiTheme="minorHAnsi" w:cstheme="minorBidi"/>
+              <w:noProof/>
+              <w:kern w:val="2"/>
+              <w:sz w:val="24"/>
+              <w:szCs w:val="24"/>
+              <w:lang w:val="en-US"/>
+              <w14:ligatures w14:val="standardContextual"/>
+            </w:rPr>
+          </w:pPr>
+          <w:hyperlink w:anchor="_Toc201929047" w:history="1">
+            <w:r>
+              <w:rPr>
+                <w:rStyle w:val="Hyperlink"/>
+                <w:noProof/>
+                <w:lang w:val="en-US"/>
+              </w:rPr>
+              <w:t>a)</w:t>
+            </w:r>
+            <w:r>
+              <w:rPr>
+                <w:rFonts w:asciiTheme="minorHAnsi" w:eastAsiaTheme="minorEastAsia" w:hAnsiTheme="minorHAnsi" w:cstheme="minorBidi"/>
+                <w:noProof/>
+                <w:kern w:val="2"/>
+                <w:sz w:val="24"/>
+                <w:szCs w:val="24"/>
+                <w:lang w:val="en-US"/>
+                <w14:ligatures w14:val="standardContextual"/>
+              </w:rPr>
+              <w:tab/>
+            </w:r>
+            <w:r>
+              <w:rPr>
+                <w:rStyle w:val="Hyperlink"/>
+                <w:noProof/>
+                <w:lang w:val="en-US"/>
+              </w:rPr>
+              <w:t>Training</w:t>
+            </w:r>
+            <w:r>
+              <w:rPr>
+                <w:rStyle w:val="Hyperlink"/>
+                <w:noProof/>
+              </w:rPr>
+              <w:t xml:space="preserve"> και </w:t>
+            </w:r>
+            <w:r>
+              <w:rPr>
+                <w:rStyle w:val="Hyperlink"/>
+                <w:noProof/>
+                <w:lang w:val="en-US"/>
+              </w:rPr>
+              <w:t>test set</w:t>
+            </w:r>
+            <w:r>
+              <w:rPr>
+                <w:noProof/>
+                <w:webHidden/>
+              </w:rPr>
+              <w:tab/>
+            </w:r>
+            <w:r>
+              <w:rPr>
+                <w:noProof/>
+                <w:webHidden/>
+              </w:rPr>
+              <w:fldChar w:fldCharType="begin"/>
+            </w:r>
+            <w:r>
+              <w:rPr>
+                <w:noProof/>
+                <w:webHidden/>
+              </w:rPr>
+              <w:instrText xml:space="preserve"> PAGEREF _Toc201929047 \h </w:instrText>
+            </w:r>
+            <w:r>
+              <w:rPr>
+                <w:noProof/>
+                <w:webHidden/>
+              </w:rPr>
+            </w:r>
+            <w:r>
+              <w:rPr>
+                <w:noProof/>
+                <w:webHidden/>
+              </w:rPr>
+              <w:fldChar w:fldCharType="separate"/>
+            </w:r>
+            <w:r>
+              <w:rPr>
+                <w:noProof/>
+                <w:webHidden/>
+              </w:rPr>
+              <w:t>8</w:t>
+            </w:r>
+            <w:r>
+              <w:rPr>
+                <w:noProof/>
+                <w:webHidden/>
+              </w:rPr>
+              <w:fldChar w:fldCharType="end"/>
+            </w:r>
+          </w:hyperlink>
+        </w:p>
+        <w:p>
+          <w:pPr>
+            <w:pStyle w:val="TOC2"/>
+            <w:tabs>
+              <w:tab w:val="left" w:pos="720"/>
+              <w:tab w:val="right" w:leader="dot" w:pos="9760"/>
+            </w:tabs>
+            <w:rPr>
+              <w:rFonts w:asciiTheme="minorHAnsi" w:eastAsiaTheme="minorEastAsia" w:hAnsiTheme="minorHAnsi" w:cstheme="minorBidi"/>
+              <w:noProof/>
+              <w:kern w:val="2"/>
+              <w:sz w:val="24"/>
+              <w:szCs w:val="24"/>
+              <w:lang w:val="en-US"/>
+              <w14:ligatures w14:val="standardContextual"/>
+            </w:rPr>
+          </w:pPr>
+          <w:hyperlink w:anchor="_Toc201929048" w:history="1">
+            <w:r>
+              <w:rPr>
+                <w:rStyle w:val="Hyperlink"/>
+                <w:noProof/>
+              </w:rPr>
+              <w:t>b)</w:t>
+            </w:r>
+            <w:r>
+              <w:rPr>
+                <w:rFonts w:asciiTheme="minorHAnsi" w:eastAsiaTheme="minorEastAsia" w:hAnsiTheme="minorHAnsi" w:cstheme="minorBidi"/>
+                <w:noProof/>
+                <w:kern w:val="2"/>
+                <w:sz w:val="24"/>
+                <w:szCs w:val="24"/>
+                <w:lang w:val="en-US"/>
+                <w14:ligatures w14:val="standardContextual"/>
+              </w:rPr>
+              <w:tab/>
+            </w:r>
+            <w:r>
+              <w:rPr>
+                <w:rStyle w:val="Hyperlink"/>
+                <w:noProof/>
+              </w:rPr>
+              <w:t>Εκπαίδευση, απεικόνιση και διερμήνευση αποτελεσμάτων</w:t>
+            </w:r>
+            <w:r>
+              <w:rPr>
+                <w:noProof/>
+                <w:webHidden/>
+              </w:rPr>
+              <w:tab/>
+            </w:r>
+            <w:r>
+              <w:rPr>
+                <w:noProof/>
+                <w:webHidden/>
+              </w:rPr>
+              <w:fldChar w:fldCharType="begin"/>
+            </w:r>
+            <w:r>
+              <w:rPr>
+                <w:noProof/>
+                <w:webHidden/>
+              </w:rPr>
+              <w:instrText xml:space="preserve"> PAGEREF _Toc201929048 \h </w:instrText>
+            </w:r>
+            <w:r>
+              <w:rPr>
+                <w:noProof/>
+                <w:webHidden/>
+              </w:rPr>
+            </w:r>
+            <w:r>
+              <w:rPr>
+                <w:noProof/>
+                <w:webHidden/>
+              </w:rPr>
+              <w:fldChar w:fldCharType="separate"/>
+            </w:r>
+            <w:r>
+              <w:rPr>
+                <w:noProof/>
+                <w:webHidden/>
+              </w:rPr>
+              <w:t>8</w:t>
+            </w:r>
+            <w:r>
+              <w:rPr>
+                <w:noProof/>
+                <w:webHidden/>
+              </w:rPr>
+              <w:fldChar w:fldCharType="end"/>
+            </w:r>
+          </w:hyperlink>
+        </w:p>
+        <w:p>
+          <w:pPr>
+            <w:pStyle w:val="TOC2"/>
+            <w:tabs>
+              <w:tab w:val="left" w:pos="720"/>
+              <w:tab w:val="right" w:leader="dot" w:pos="9760"/>
+            </w:tabs>
+            <w:rPr>
+              <w:rFonts w:asciiTheme="minorHAnsi" w:eastAsiaTheme="minorEastAsia" w:hAnsiTheme="minorHAnsi" w:cstheme="minorBidi"/>
+              <w:noProof/>
+              <w:kern w:val="2"/>
+              <w:sz w:val="24"/>
+              <w:szCs w:val="24"/>
+              <w:lang w:val="en-US"/>
+              <w14:ligatures w14:val="standardContextual"/>
+            </w:rPr>
+          </w:pPr>
+          <w:hyperlink w:anchor="_Toc201929049" w:history="1">
+            <w:r>
+              <w:rPr>
+                <w:rStyle w:val="Hyperlink"/>
+                <w:noProof/>
+                <w:lang w:val="en-US"/>
+              </w:rPr>
+              <w:t>c)</w:t>
+            </w:r>
+            <w:r>
+              <w:rPr>
+                <w:rFonts w:asciiTheme="minorHAnsi" w:eastAsiaTheme="minorEastAsia" w:hAnsiTheme="minorHAnsi" w:cstheme="minorBidi"/>
+                <w:noProof/>
+                <w:kern w:val="2"/>
+                <w:sz w:val="24"/>
+                <w:szCs w:val="24"/>
+                <w:lang w:val="en-US"/>
+                <w14:ligatures w14:val="standardContextual"/>
+              </w:rPr>
+              <w:tab/>
+            </w:r>
+            <w:r>
+              <w:rPr>
+                <w:rStyle w:val="Hyperlink"/>
+                <w:noProof/>
+                <w:lang w:val="en-US"/>
+              </w:rPr>
+              <w:t>Cross validation</w:t>
+            </w:r>
+            <w:r>
+              <w:rPr>
+                <w:noProof/>
+                <w:webHidden/>
+              </w:rPr>
+              <w:tab/>
+            </w:r>
+            <w:r>
+              <w:rPr>
+                <w:noProof/>
+                <w:webHidden/>
+              </w:rPr>
+              <w:fldChar w:fldCharType="begin"/>
+            </w:r>
+            <w:r>
+              <w:rPr>
+                <w:noProof/>
+                <w:webHidden/>
+              </w:rPr>
+              <w:instrText xml:space="preserve"> PAGEREF _Toc201929049 \h </w:instrText>
+            </w:r>
+            <w:r>
+              <w:rPr>
+                <w:noProof/>
+                <w:webHidden/>
+              </w:rPr>
+            </w:r>
+            <w:r>
+              <w:rPr>
+                <w:noProof/>
+                <w:webHidden/>
+              </w:rPr>
+              <w:fldChar w:fldCharType="separate"/>
+            </w:r>
+            <w:r>
+              <w:rPr>
+                <w:noProof/>
+                <w:webHidden/>
+              </w:rPr>
+              <w:t>9</w:t>
+            </w:r>
+            <w:r>
+              <w:rPr>
+                <w:noProof/>
+                <w:webHidden/>
+              </w:rPr>
+              <w:fldChar w:fldCharType="end"/>
+            </w:r>
+          </w:hyperlink>
+        </w:p>
+        <w:p>
+          <w:pPr>
+            <w:pStyle w:val="TOC2"/>
+            <w:tabs>
+              <w:tab w:val="left" w:pos="720"/>
+              <w:tab w:val="right" w:leader="dot" w:pos="9760"/>
+            </w:tabs>
+            <w:rPr>
+              <w:rFonts w:asciiTheme="minorHAnsi" w:eastAsiaTheme="minorEastAsia" w:hAnsiTheme="minorHAnsi" w:cstheme="minorBidi"/>
+              <w:noProof/>
+              <w:kern w:val="2"/>
+              <w:sz w:val="24"/>
+              <w:szCs w:val="24"/>
+              <w:lang w:val="en-US"/>
+              <w14:ligatures w14:val="standardContextual"/>
+            </w:rPr>
+          </w:pPr>
+          <w:hyperlink w:anchor="_Toc201929050" w:history="1">
+            <w:r>
+              <w:rPr>
+                <w:rStyle w:val="Hyperlink"/>
+                <w:noProof/>
+                <w:lang w:val="en-US"/>
+              </w:rPr>
+              <w:t>d)</w:t>
+            </w:r>
+            <w:r>
+              <w:rPr>
+                <w:rFonts w:asciiTheme="minorHAnsi" w:eastAsiaTheme="minorEastAsia" w:hAnsiTheme="minorHAnsi" w:cstheme="minorBidi"/>
+                <w:noProof/>
+                <w:kern w:val="2"/>
+                <w:sz w:val="24"/>
+                <w:szCs w:val="24"/>
+                <w:lang w:val="en-US"/>
+                <w14:ligatures w14:val="standardContextual"/>
+              </w:rPr>
+              <w:tab/>
+            </w:r>
+            <w:r>
+              <w:rPr>
+                <w:rStyle w:val="Hyperlink"/>
+                <w:noProof/>
+                <w:lang w:val="en-US"/>
+              </w:rPr>
+              <w:t>Bagging</w:t>
+            </w:r>
+            <w:r>
+              <w:rPr>
+                <w:noProof/>
+                <w:webHidden/>
+              </w:rPr>
+              <w:tab/>
+            </w:r>
+            <w:r>
+              <w:rPr>
+                <w:noProof/>
+                <w:webHidden/>
+              </w:rPr>
+              <w:fldChar w:fldCharType="begin"/>
+            </w:r>
+            <w:r>
+              <w:rPr>
+                <w:noProof/>
+                <w:webHidden/>
+              </w:rPr>
+              <w:instrText xml:space="preserve"> PAGEREF _Toc201929050 \h </w:instrText>
+            </w:r>
+            <w:r>
+              <w:rPr>
+                <w:noProof/>
+                <w:webHidden/>
+              </w:rPr>
+            </w:r>
+            <w:r>
+              <w:rPr>
+                <w:noProof/>
+                <w:webHidden/>
+              </w:rPr>
+              <w:fldChar w:fldCharType="separate"/>
+            </w:r>
+            <w:r>
+              <w:rPr>
+                <w:noProof/>
+                <w:webHidden/>
+              </w:rPr>
+              <w:t>9</w:t>
+            </w:r>
+            <w:r>
+              <w:rPr>
+                <w:noProof/>
+                <w:webHidden/>
+              </w:rPr>
+              <w:fldChar w:fldCharType="end"/>
+            </w:r>
+          </w:hyperlink>
+        </w:p>
+        <w:p>
+          <w:pPr>
+            <w:pStyle w:val="TOC2"/>
+            <w:tabs>
+              <w:tab w:val="left" w:pos="720"/>
+              <w:tab w:val="right" w:leader="dot" w:pos="9760"/>
+            </w:tabs>
+            <w:rPr>
+              <w:rFonts w:asciiTheme="minorHAnsi" w:eastAsiaTheme="minorEastAsia" w:hAnsiTheme="minorHAnsi" w:cstheme="minorBidi"/>
+              <w:noProof/>
+              <w:kern w:val="2"/>
+              <w:sz w:val="24"/>
+              <w:szCs w:val="24"/>
+              <w:lang w:val="en-US"/>
+              <w14:ligatures w14:val="standardContextual"/>
+            </w:rPr>
+          </w:pPr>
+          <w:hyperlink w:anchor="_Toc201929051" w:history="1">
+            <w:r>
+              <w:rPr>
+                <w:rStyle w:val="Hyperlink"/>
+                <w:noProof/>
+                <w:lang w:val="en-US"/>
+              </w:rPr>
+              <w:t>e)</w:t>
+            </w:r>
+            <w:r>
+              <w:rPr>
+                <w:rFonts w:asciiTheme="minorHAnsi" w:eastAsiaTheme="minorEastAsia" w:hAnsiTheme="minorHAnsi" w:cstheme="minorBidi"/>
+                <w:noProof/>
+                <w:kern w:val="2"/>
+                <w:sz w:val="24"/>
+                <w:szCs w:val="24"/>
+                <w:lang w:val="en-US"/>
+                <w14:ligatures w14:val="standardContextual"/>
+              </w:rPr>
+              <w:tab/>
+            </w:r>
+            <w:r>
+              <w:rPr>
+                <w:rStyle w:val="Hyperlink"/>
+                <w:noProof/>
+                <w:lang w:val="en-US"/>
+              </w:rPr>
+              <w:t>Rand</w:t>
+            </w:r>
+            <w:r>
+              <w:rPr>
+                <w:rStyle w:val="Hyperlink"/>
+                <w:noProof/>
+                <w:lang w:val="en-US"/>
+              </w:rPr>
+              <w:t>o</w:t>
+            </w:r>
+            <w:r>
+              <w:rPr>
+                <w:rStyle w:val="Hyperlink"/>
+                <w:noProof/>
+                <w:lang w:val="en-US"/>
+              </w:rPr>
+              <w:t>m forests</w:t>
+            </w:r>
+            <w:r>
+              <w:rPr>
+                <w:noProof/>
+                <w:webHidden/>
+              </w:rPr>
+              <w:tab/>
+            </w:r>
+            <w:r>
+              <w:rPr>
+                <w:noProof/>
+                <w:webHidden/>
+              </w:rPr>
+              <w:fldChar w:fldCharType="begin"/>
+            </w:r>
+            <w:r>
+              <w:rPr>
+                <w:noProof/>
+                <w:webHidden/>
+              </w:rPr>
+              <w:instrText xml:space="preserve"> PAGEREF _Toc201929051 \h </w:instrText>
+            </w:r>
+            <w:r>
+              <w:rPr>
+                <w:noProof/>
+                <w:webHidden/>
+              </w:rPr>
+            </w:r>
+            <w:r>
+              <w:rPr>
+                <w:noProof/>
+                <w:webHidden/>
+              </w:rPr>
+              <w:fldChar w:fldCharType="separate"/>
+            </w:r>
+            <w:r>
+              <w:rPr>
+                <w:noProof/>
+                <w:webHidden/>
+              </w:rPr>
+              <w:t>11</w:t>
             </w:r>
             <w:r>
               <w:rPr>
@@ -2658,7 +3255,7 @@
         <w:lastRenderedPageBreak/>
         <w:t xml:space="preserve"> </w:t>
       </w:r>
-      <w:bookmarkStart w:id="1" w:name="_Toc201397262"/>
+      <w:bookmarkStart w:id="1" w:name="_Toc201929034"/>
       <w:r>
         <w:t xml:space="preserve">Άσκηση </w:t>
       </w:r>
@@ -2689,7 +3286,7 @@
           <w:lang w:val="en-US"/>
         </w:rPr>
       </w:pPr>
-      <w:bookmarkStart w:id="2" w:name="_Toc201397263"/>
+      <w:bookmarkStart w:id="2" w:name="_Toc201929035"/>
       <w:r>
         <w:rPr>
           <w:lang w:val="en-US"/>
@@ -2708,11 +3305,6 @@
       <w:bookmarkEnd w:id="2"/>
     </w:p>
     <w:p>
-      <w:pPr>
-        <w:rPr>
-          <w:lang w:val="en-US"/>
-        </w:rPr>
-      </w:pPr>
       <w:r>
         <w:t xml:space="preserve">Χωρίζουμε τα δεδομένα σε </w:t>
       </w:r>
@@ -2800,7 +3392,6 @@
         <w:t xml:space="preserve">1. </w:t>
       </w:r>
       <w:proofErr w:type="spellStart"/>
-      <w:proofErr w:type="gramStart"/>
       <w:r>
         <w:rPr>
           <w:rFonts w:ascii="Consolas" w:hAnsi="Consolas" w:cs="Courier New"/>
@@ -2829,7 +3420,6 @@
         <w:t>seed</w:t>
       </w:r>
       <w:proofErr w:type="spellEnd"/>
-      <w:proofErr w:type="gramEnd"/>
       <w:r>
         <w:rPr>
           <w:rFonts w:ascii="Consolas" w:hAnsi="Consolas" w:cs="Courier New"/>
@@ -2946,7 +3536,6 @@
         </w:rPr>
         <w:t>(</w:t>
       </w:r>
-      <w:proofErr w:type="gramStart"/>
       <w:r>
         <w:rPr>
           <w:rFonts w:ascii="Consolas" w:hAnsi="Consolas" w:cs="Courier New"/>
@@ -2974,7 +3563,6 @@
         </w:rPr>
         <w:t>nrow</w:t>
       </w:r>
-      <w:proofErr w:type="gramEnd"/>
       <w:r>
         <w:rPr>
           <w:rFonts w:ascii="Consolas" w:hAnsi="Consolas" w:cs="Courier New"/>
@@ -3074,7 +3662,6 @@
         <w:t xml:space="preserve">3. </w:t>
       </w:r>
       <w:proofErr w:type="spellStart"/>
-      <w:proofErr w:type="gramStart"/>
       <w:r>
         <w:rPr>
           <w:rFonts w:ascii="Consolas" w:hAnsi="Consolas" w:cs="Courier New"/>
@@ -3103,7 +3690,6 @@
         <w:t>train</w:t>
       </w:r>
       <w:proofErr w:type="spellEnd"/>
-      <w:proofErr w:type="gramEnd"/>
       <w:r>
         <w:rPr>
           <w:rFonts w:ascii="Consolas" w:hAnsi="Consolas" w:cs="Courier New"/>
@@ -3113,7 +3699,6 @@
         </w:rPr>
         <w:t>=</w:t>
       </w:r>
-      <w:proofErr w:type="gramStart"/>
       <w:r>
         <w:rPr>
           <w:rFonts w:ascii="Consolas" w:hAnsi="Consolas" w:cs="Courier New"/>
@@ -3132,7 +3717,6 @@
         </w:rPr>
         <w:t>[</w:t>
       </w:r>
-      <w:proofErr w:type="gramEnd"/>
       <w:r>
         <w:rPr>
           <w:rFonts w:ascii="Consolas" w:hAnsi="Consolas" w:cs="Courier New"/>
@@ -3288,13 +3872,13 @@
           <w:lang w:val="en-US"/>
         </w:rPr>
       </w:pPr>
-      <w:bookmarkStart w:id="3" w:name="_Toc201397264"/>
-      <w:bookmarkStart w:id="4" w:name="_Εκπαίδευση_και_βασικά"/>
+      <w:bookmarkStart w:id="3" w:name="_Εκπαίδευση_και_βασικά"/>
+      <w:bookmarkStart w:id="4" w:name="_Toc201929036"/>
+      <w:bookmarkEnd w:id="3"/>
+      <w:r>
+        <w:t>Εκπαίδευση και βασικά χαρακτηριστικά</w:t>
+      </w:r>
       <w:bookmarkEnd w:id="4"/>
-      <w:r>
-        <w:t>Εκπαίδευση και βασικά χαρακτηριστικά</w:t>
-      </w:r>
-      <w:bookmarkEnd w:id="3"/>
     </w:p>
     <w:p>
       <w:r>
@@ -3321,6 +3905,9 @@
     </w:p>
     <w:p>
       <w:r>
+        <w:rPr>
+          <w:noProof/>
+        </w:rPr>
         <w:drawing>
           <wp:inline distT="0" distB="0" distL="0" distR="0" wp14:anchorId="4381D4D3" wp14:editId="6D6B82D7">
             <wp:extent cx="3096794" cy="1256306"/>
@@ -3483,7 +4070,7 @@
           <w:lang w:val="en-US"/>
         </w:rPr>
       </w:pPr>
-      <w:bookmarkStart w:id="5" w:name="_Toc201397265"/>
+      <w:bookmarkStart w:id="5" w:name="_Toc201929037"/>
       <w:r>
         <w:t>Περιγραφή τερματικού κόμβου</w:t>
       </w:r>
@@ -3496,6 +4083,9 @@
     </w:p>
     <w:p>
       <w:r>
+        <w:rPr>
+          <w:noProof/>
+        </w:rPr>
         <w:drawing>
           <wp:inline distT="0" distB="0" distL="0" distR="0" wp14:anchorId="41B5FCBC" wp14:editId="2F3A91BC">
             <wp:extent cx="4261899" cy="2311110"/>
@@ -3961,9 +4551,9 @@
           <w:lang w:val="en-US"/>
         </w:rPr>
       </w:pPr>
-      <w:bookmarkStart w:id="6" w:name="_Toc201397266"/>
-      <w:bookmarkStart w:id="7" w:name="_Γραφική_αναπαράσταση_δέντρου"/>
-      <w:bookmarkEnd w:id="7"/>
+      <w:bookmarkStart w:id="6" w:name="_Γραφική_αναπαράσταση_δέντρου"/>
+      <w:bookmarkStart w:id="7" w:name="_Toc201929038"/>
+      <w:bookmarkEnd w:id="6"/>
       <w:r>
         <w:lastRenderedPageBreak/>
         <w:t>Γραφική αναπαράσταση</w:t>
@@ -3977,11 +4567,12 @@
       <w:r>
         <w:t>δέντρου</w:t>
       </w:r>
-      <w:bookmarkEnd w:id="6"/>
-    </w:p>
-    <w:p>
-      <w:r>
-        <w:rPr>
+      <w:bookmarkEnd w:id="7"/>
+    </w:p>
+    <w:p>
+      <w:r>
+        <w:rPr>
+          <w:noProof/>
           <w:lang w:val="en-US"/>
         </w:rPr>
         <w:drawing>
@@ -4095,9 +4686,6 @@
           <w:ilvl w:val="0"/>
           <w:numId w:val="35"/>
         </w:numPr>
-        <w:rPr>
-          <w:lang w:val="en-US"/>
-        </w:rPr>
       </w:pPr>
       <w:r>
         <w:t xml:space="preserve">Επίσης φαίνεται ότι υπάρχουν 4 τερματικοί κόμβοι με προβλεπόμενη κλάση </w:t>
@@ -4247,7 +4835,7 @@
           <w:lang w:val="en-US"/>
         </w:rPr>
       </w:pPr>
-      <w:bookmarkStart w:id="8" w:name="_Toc201397267"/>
+      <w:bookmarkStart w:id="8" w:name="_Toc201929039"/>
       <w:r>
         <w:rPr>
           <w:lang w:val="en-US"/>
@@ -4265,6 +4853,7 @@
       </w:pPr>
       <w:r>
         <w:rPr>
+          <w:noProof/>
           <w:lang w:val="en-US"/>
         </w:rPr>
         <w:drawing>
@@ -4485,40 +5074,7 @@
         <w:t>set</w:t>
       </w:r>
       <w:r>
-        <w:t xml:space="preserve">, συνεπώς περιμένουμε κάποιο </w:t>
-      </w:r>
-      <w:r>
-        <w:rPr>
-          <w:lang w:val="en-US"/>
-        </w:rPr>
-        <w:t>overfit</w:t>
-      </w:r>
-      <w:r>
-        <w:t xml:space="preserve"> </w:t>
-      </w:r>
-      <w:r>
-        <w:t xml:space="preserve">στις λεπτομέρειες και στο θόρυβο του </w:t>
-      </w:r>
-      <w:r>
-        <w:rPr>
-          <w:lang w:val="en-US"/>
-        </w:rPr>
-        <w:t>train</w:t>
-      </w:r>
-      <w:r>
-        <w:t xml:space="preserve"> </w:t>
-      </w:r>
-      <w:r>
-        <w:rPr>
-          <w:lang w:val="en-US"/>
-        </w:rPr>
-        <w:t>set</w:t>
-      </w:r>
-      <w:r>
-        <w:t xml:space="preserve">, </w:t>
-      </w:r>
-      <w:r>
-        <w:t>που οδηγεί στην καλύτερη απόδοση στα γνωστά δεδομένα.</w:t>
+        <w:t>, συνεπώς περιμένουμε καλύτερη απόδοση στα γνωστά δεδομένα.</w:t>
       </w:r>
     </w:p>
     <w:p>
@@ -4538,7 +5094,7 @@
           <w:lang w:val="en-US"/>
         </w:rPr>
       </w:pPr>
-      <w:bookmarkStart w:id="9" w:name="_Toc201397268"/>
+      <w:bookmarkStart w:id="9" w:name="_Toc201929040"/>
       <w:r>
         <w:rPr>
           <w:lang w:val="en-US"/>
@@ -4597,47 +5153,70 @@
           <w:szCs w:val="17"/>
         </w:rPr>
       </w:pPr>
-      <w:proofErr w:type="gramStart"/>
       <w:r>
         <w:rPr>
           <w:rFonts w:ascii="Consolas" w:hAnsi="Consolas" w:cs="Courier New"/>
           <w:sz w:val="17"/>
           <w:szCs w:val="17"/>
         </w:rPr>
-        <w:t xml:space="preserve">1. </w:t>
-      </w:r>
+        <w:t xml:space="preserve">2. </w:t>
+      </w:r>
+      <w:proofErr w:type="spellStart"/>
       <w:r>
         <w:rPr>
           <w:rFonts w:ascii="Consolas" w:hAnsi="Consolas" w:cs="Courier New"/>
-          <w:color w:val="880000"/>
+          <w:color w:val="000088"/>
           <w:sz w:val="17"/>
           <w:szCs w:val="17"/>
         </w:rPr>
-        <w:t>#</w:t>
-      </w:r>
-      <w:proofErr w:type="gramEnd"/>
+        <w:t>set</w:t>
+      </w:r>
       <w:r>
         <w:rPr>
           <w:rFonts w:ascii="Consolas" w:hAnsi="Consolas" w:cs="Courier New"/>
-          <w:color w:val="880000"/>
+          <w:color w:val="666600"/>
           <w:sz w:val="17"/>
           <w:szCs w:val="17"/>
         </w:rPr>
-        <w:t xml:space="preserve">f) </w:t>
-      </w:r>
-      <w:proofErr w:type="spellStart"/>
-      <w:proofErr w:type="gramStart"/>
+        <w:t>.</w:t>
+      </w:r>
       <w:r>
         <w:rPr>
           <w:rFonts w:ascii="Consolas" w:hAnsi="Consolas" w:cs="Courier New"/>
-          <w:color w:val="880000"/>
+          <w:color w:val="000000"/>
           <w:sz w:val="17"/>
           <w:szCs w:val="17"/>
         </w:rPr>
-        <w:t>cv.tree</w:t>
+        <w:t>seed</w:t>
       </w:r>
       <w:proofErr w:type="spellEnd"/>
-      <w:proofErr w:type="gramEnd"/>
+      <w:r>
+        <w:rPr>
+          <w:rFonts w:ascii="Consolas" w:hAnsi="Consolas" w:cs="Courier New"/>
+          <w:color w:val="666600"/>
+          <w:sz w:val="17"/>
+          <w:szCs w:val="17"/>
+        </w:rPr>
+        <w:t>(</w:t>
+      </w:r>
+      <w:r>
+        <w:rPr>
+          <w:rFonts w:ascii="Consolas" w:hAnsi="Consolas" w:cs="Courier New"/>
+          <w:color w:val="006666"/>
+          <w:sz w:val="17"/>
+          <w:szCs w:val="17"/>
+        </w:rPr>
+        <w:t>42</w:t>
+      </w:r>
+      <w:r>
+        <w:rPr>
+          <w:rFonts w:ascii="Consolas" w:hAnsi="Consolas" w:cs="Courier New"/>
+          <w:color w:val="666600"/>
+          <w:sz w:val="17"/>
+          <w:szCs w:val="17"/>
+        </w:rPr>
+        <w:t>)</w:t>
+      </w:r>
     </w:p>
     <w:p>
       <w:pPr>
@@ -4669,6 +5248,7 @@
         <w:spacing w:before="0" w:beforeAutospacing="0" w:after="0" w:afterAutospacing="0"/>
         <w:rPr>
           <w:rFonts w:ascii="Consolas" w:hAnsi="Consolas" w:cs="Courier New"/>
+          <w:color w:val="666600"/>
           <w:sz w:val="17"/>
           <w:szCs w:val="17"/>
         </w:rPr>
@@ -4679,18 +5259,17 @@
           <w:sz w:val="17"/>
           <w:szCs w:val="17"/>
         </w:rPr>
-        <w:t xml:space="preserve">2. </w:t>
+        <w:t xml:space="preserve">3. </w:t>
       </w:r>
       <w:proofErr w:type="spellStart"/>
-      <w:proofErr w:type="gramStart"/>
       <w:r>
         <w:rPr>
           <w:rFonts w:ascii="Consolas" w:hAnsi="Consolas" w:cs="Courier New"/>
-          <w:color w:val="000088"/>
+          <w:color w:val="000000"/>
           <w:sz w:val="17"/>
           <w:szCs w:val="17"/>
         </w:rPr>
-        <w:t>set</w:t>
+        <w:t>cv</w:t>
       </w:r>
       <w:r>
         <w:rPr>
@@ -4708,10 +5287,9 @@
           <w:sz w:val="17"/>
           <w:szCs w:val="17"/>
         </w:rPr>
-        <w:t>seed</w:t>
+        <w:t>OJ</w:t>
       </w:r>
       <w:proofErr w:type="spellEnd"/>
-      <w:proofErr w:type="gramEnd"/>
       <w:r>
         <w:rPr>
           <w:rFonts w:ascii="Consolas" w:hAnsi="Consolas" w:cs="Courier New"/>
@@ -4719,16 +5297,17 @@
           <w:sz w:val="17"/>
           <w:szCs w:val="17"/>
         </w:rPr>
-        <w:t>(</w:t>
-      </w:r>
+        <w:t>=</w:t>
+      </w:r>
+      <w:proofErr w:type="spellStart"/>
       <w:r>
         <w:rPr>
           <w:rFonts w:ascii="Consolas" w:hAnsi="Consolas" w:cs="Courier New"/>
-          <w:color w:val="006666"/>
+          <w:color w:val="000000"/>
           <w:sz w:val="17"/>
           <w:szCs w:val="17"/>
         </w:rPr>
-        <w:t>42</w:t>
+        <w:t>cv</w:t>
       </w:r>
       <w:r>
         <w:rPr>
@@ -4737,54 +5316,28 @@
           <w:sz w:val="17"/>
           <w:szCs w:val="17"/>
         </w:rPr>
-        <w:t>)</w:t>
-      </w:r>
-    </w:p>
-    <w:p>
-      <w:pPr>
-        <w:pStyle w:val="NormalWeb"/>
-        <w:pBdr>
-          <w:top w:val="single" w:sz="6" w:space="2" w:color="888888"/>
-          <w:left w:val="single" w:sz="6" w:space="2" w:color="888888"/>
-          <w:bottom w:val="single" w:sz="6" w:space="2" w:color="888888"/>
-          <w:right w:val="single" w:sz="6" w:space="2" w:color="888888"/>
-        </w:pBdr>
-        <w:tabs>
-          <w:tab w:val="left" w:pos="916"/>
-          <w:tab w:val="left" w:pos="1832"/>
-          <w:tab w:val="left" w:pos="2748"/>
-          <w:tab w:val="left" w:pos="3664"/>
-          <w:tab w:val="left" w:pos="4580"/>
-          <w:tab w:val="left" w:pos="5496"/>
-          <w:tab w:val="left" w:pos="6412"/>
-          <w:tab w:val="left" w:pos="7328"/>
-          <w:tab w:val="left" w:pos="8244"/>
-          <w:tab w:val="left" w:pos="9160"/>
-          <w:tab w:val="left" w:pos="10076"/>
-          <w:tab w:val="left" w:pos="10992"/>
-          <w:tab w:val="left" w:pos="11908"/>
-          <w:tab w:val="left" w:pos="12824"/>
-          <w:tab w:val="left" w:pos="13740"/>
-          <w:tab w:val="left" w:pos="14656"/>
-        </w:tabs>
-        <w:spacing w:before="0" w:beforeAutospacing="0" w:after="0" w:afterAutospacing="0"/>
+        <w:t>.</w:t>
+      </w:r>
+      <w:r>
+        <w:rPr>
+          <w:rFonts w:ascii="Consolas" w:hAnsi="Consolas" w:cs="Courier New"/>
+          <w:color w:val="000000"/>
+          <w:sz w:val="17"/>
+          <w:szCs w:val="17"/>
+        </w:rPr>
+        <w:t>tree</w:t>
+      </w:r>
+      <w:proofErr w:type="spellEnd"/>
+      <w:r>
         <w:rPr>
           <w:rFonts w:ascii="Consolas" w:hAnsi="Consolas" w:cs="Courier New"/>
           <w:color w:val="666600"/>
           <w:sz w:val="17"/>
           <w:szCs w:val="17"/>
         </w:rPr>
-      </w:pPr>
-      <w:r>
-        <w:rPr>
-          <w:rFonts w:ascii="Consolas" w:hAnsi="Consolas" w:cs="Courier New"/>
-          <w:sz w:val="17"/>
-          <w:szCs w:val="17"/>
-        </w:rPr>
-        <w:t xml:space="preserve">3. </w:t>
+        <w:t>(</w:t>
       </w:r>
       <w:proofErr w:type="spellStart"/>
-      <w:proofErr w:type="gramStart"/>
       <w:r>
         <w:rPr>
           <w:rFonts w:ascii="Consolas" w:hAnsi="Consolas" w:cs="Courier New"/>
@@ -4792,7 +5345,7 @@
           <w:sz w:val="17"/>
           <w:szCs w:val="17"/>
         </w:rPr>
-        <w:t>cv</w:t>
+        <w:t>tree</w:t>
       </w:r>
       <w:r>
         <w:rPr>
@@ -4812,85 +5365,6 @@
         </w:rPr>
         <w:t>OJ</w:t>
       </w:r>
-      <w:proofErr w:type="spellEnd"/>
-      <w:r>
-        <w:rPr>
-          <w:rFonts w:ascii="Consolas" w:hAnsi="Consolas" w:cs="Courier New"/>
-          <w:color w:val="666600"/>
-          <w:sz w:val="17"/>
-          <w:szCs w:val="17"/>
-        </w:rPr>
-        <w:t>=</w:t>
-      </w:r>
-      <w:proofErr w:type="spellStart"/>
-      <w:r>
-        <w:rPr>
-          <w:rFonts w:ascii="Consolas" w:hAnsi="Consolas" w:cs="Courier New"/>
-          <w:color w:val="000000"/>
-          <w:sz w:val="17"/>
-          <w:szCs w:val="17"/>
-        </w:rPr>
-        <w:t>cv</w:t>
-      </w:r>
-      <w:r>
-        <w:rPr>
-          <w:rFonts w:ascii="Consolas" w:hAnsi="Consolas" w:cs="Courier New"/>
-          <w:color w:val="666600"/>
-          <w:sz w:val="17"/>
-          <w:szCs w:val="17"/>
-        </w:rPr>
-        <w:t>.</w:t>
-      </w:r>
-      <w:r>
-        <w:rPr>
-          <w:rFonts w:ascii="Consolas" w:hAnsi="Consolas" w:cs="Courier New"/>
-          <w:color w:val="000000"/>
-          <w:sz w:val="17"/>
-          <w:szCs w:val="17"/>
-        </w:rPr>
-        <w:t>tree</w:t>
-      </w:r>
-      <w:proofErr w:type="spellEnd"/>
-      <w:proofErr w:type="gramEnd"/>
-      <w:r>
-        <w:rPr>
-          <w:rFonts w:ascii="Consolas" w:hAnsi="Consolas" w:cs="Courier New"/>
-          <w:color w:val="666600"/>
-          <w:sz w:val="17"/>
-          <w:szCs w:val="17"/>
-        </w:rPr>
-        <w:t>(</w:t>
-      </w:r>
-      <w:proofErr w:type="spellStart"/>
-      <w:proofErr w:type="gramStart"/>
-      <w:r>
-        <w:rPr>
-          <w:rFonts w:ascii="Consolas" w:hAnsi="Consolas" w:cs="Courier New"/>
-          <w:color w:val="000000"/>
-          <w:sz w:val="17"/>
-          <w:szCs w:val="17"/>
-        </w:rPr>
-        <w:t>tree</w:t>
-      </w:r>
-      <w:r>
-        <w:rPr>
-          <w:rFonts w:ascii="Consolas" w:hAnsi="Consolas" w:cs="Courier New"/>
-          <w:color w:val="666600"/>
-          <w:sz w:val="17"/>
-          <w:szCs w:val="17"/>
-        </w:rPr>
-        <w:t>.</w:t>
-      </w:r>
-      <w:r>
-        <w:rPr>
-          <w:rFonts w:ascii="Consolas" w:hAnsi="Consolas" w:cs="Courier New"/>
-          <w:color w:val="000000"/>
-          <w:sz w:val="17"/>
-          <w:szCs w:val="17"/>
-        </w:rPr>
-        <w:t>OJ</w:t>
-      </w:r>
-      <w:proofErr w:type="gramEnd"/>
       <w:r>
         <w:rPr>
           <w:rFonts w:ascii="Consolas" w:hAnsi="Consolas" w:cs="Courier New"/>
@@ -4973,7 +5447,7 @@
           <w:numId w:val="32"/>
         </w:numPr>
       </w:pPr>
-      <w:bookmarkStart w:id="10" w:name="_Toc201397269"/>
+      <w:bookmarkStart w:id="10" w:name="_Toc201929041"/>
       <w:r>
         <w:t xml:space="preserve">Γραφική αναπαράσταση αποτελεσμάτων </w:t>
       </w:r>
@@ -4995,11 +5469,6 @@
       <w:bookmarkEnd w:id="10"/>
     </w:p>
     <w:p>
-      <w:pPr>
-        <w:rPr>
-          <w:lang w:val="en-US"/>
-        </w:rPr>
-      </w:pPr>
       <w:r>
         <w:t xml:space="preserve">Βλέπουμε το σφάλμα σε σχέση με το πλήθος τερματικών κόμβων του δέντρου, όπως προέκυψε από το </w:t>
       </w:r>
@@ -5021,6 +5490,9 @@
     </w:p>
     <w:p>
       <w:r>
+        <w:rPr>
+          <w:noProof/>
+        </w:rPr>
         <w:drawing>
           <wp:inline distT="0" distB="0" distL="0" distR="0" wp14:anchorId="36874D93" wp14:editId="4302051E">
             <wp:extent cx="4778734" cy="2448061"/>
@@ -5079,7 +5551,7 @@
           <w:lang w:val="en-US"/>
         </w:rPr>
       </w:pPr>
-      <w:bookmarkStart w:id="11" w:name="_Toc201397270"/>
+      <w:bookmarkStart w:id="11" w:name="_Toc201929042"/>
       <w:r>
         <w:lastRenderedPageBreak/>
         <w:t>Βέλτιστο δέντρο</w:t>
@@ -5087,11 +5559,6 @@
       <w:bookmarkEnd w:id="11"/>
     </w:p>
     <w:p>
-      <w:pPr>
-        <w:rPr>
-          <w:lang w:val="en-US"/>
-        </w:rPr>
-      </w:pPr>
       <w:r>
         <w:t xml:space="preserve">Παρατηρούμε και στο προηγούμενο διάγραμμα, αλλά και στις λεπτομέρειες του </w:t>
       </w:r>
@@ -5122,6 +5589,7 @@
       </w:pPr>
       <w:r>
         <w:rPr>
+          <w:noProof/>
           <w:lang w:val="en-US"/>
         </w:rPr>
         <w:drawing>
@@ -5178,19 +5646,29 @@
         <w:t xml:space="preserve">) </w:t>
       </w:r>
       <w:r>
-        <w:t>εμφανίζεται για πλήθος τερματικών κόμβων (</w:t>
-      </w:r>
-      <w:r>
-        <w:rPr>
+        <w:t xml:space="preserve">εμφανίζεται για </w:t>
+      </w:r>
+      <w:r>
+        <w:rPr>
+          <w:b/>
+          <w:bCs/>
+        </w:rPr>
+        <w:t>πλήθος τερματικών κόμβων (</w:t>
+      </w:r>
+      <w:r>
+        <w:rPr>
+          <w:b/>
+          <w:bCs/>
           <w:lang w:val="en-US"/>
         </w:rPr>
         <w:t>size</w:t>
       </w:r>
       <w:r>
-        <w:t xml:space="preserve">) </w:t>
-      </w:r>
-      <w:r>
-        <w:t>ίσο με 5</w:t>
+        <w:rPr>
+          <w:b/>
+          <w:bCs/>
+        </w:rPr>
+        <w:t>) ίσο με 5</w:t>
       </w:r>
     </w:p>
     <w:p/>
@@ -5205,7 +5683,7 @@
           <w:lang w:val="en-US"/>
         </w:rPr>
       </w:pPr>
-      <w:bookmarkStart w:id="12" w:name="_Toc201397271"/>
+      <w:bookmarkStart w:id="12" w:name="_Toc201929043"/>
       <w:r>
         <w:rPr>
           <w:lang w:val="en-US"/>
@@ -5252,7 +5730,6 @@
           <w:rFonts w:ascii="Consolas" w:hAnsi="Consolas" w:cs="Courier New"/>
           <w:sz w:val="17"/>
           <w:szCs w:val="17"/>
-          <w:lang w:val="el-GR"/>
         </w:rPr>
       </w:pPr>
       <w:r>
@@ -5264,7 +5741,6 @@
         <w:t xml:space="preserve">1. </w:t>
       </w:r>
       <w:proofErr w:type="spellStart"/>
-      <w:proofErr w:type="gramStart"/>
       <w:r>
         <w:rPr>
           <w:rFonts w:ascii="Consolas" w:hAnsi="Consolas" w:cs="Courier New"/>
@@ -5331,7 +5807,6 @@
         <w:t>misclass</w:t>
       </w:r>
       <w:proofErr w:type="spellEnd"/>
-      <w:proofErr w:type="gramEnd"/>
       <w:r>
         <w:rPr>
           <w:rFonts w:ascii="Consolas" w:hAnsi="Consolas" w:cs="Courier New"/>
@@ -5342,7 +5817,6 @@
         <w:t>(</w:t>
       </w:r>
       <w:proofErr w:type="spellStart"/>
-      <w:proofErr w:type="gramStart"/>
       <w:r>
         <w:rPr>
           <w:rFonts w:ascii="Consolas" w:hAnsi="Consolas" w:cs="Courier New"/>
@@ -5370,7 +5844,6 @@
         </w:rPr>
         <w:t>OJ</w:t>
       </w:r>
-      <w:proofErr w:type="gramEnd"/>
       <w:r>
         <w:rPr>
           <w:rFonts w:ascii="Consolas" w:hAnsi="Consolas" w:cs="Courier New"/>
@@ -5418,7 +5891,13 @@
         <w:t>)</w:t>
       </w:r>
     </w:p>
-    <w:p/>
+    <w:p>
+      <w:pPr>
+        <w:rPr>
+          <w:lang w:val="en-US"/>
+        </w:rPr>
+      </w:pPr>
+    </w:p>
     <w:p>
       <w:r>
         <w:t>Ας δούμε και τη διαγραμματική απεικόνιση</w:t>
@@ -5432,6 +5911,9 @@
     </w:p>
     <w:p>
       <w:r>
+        <w:rPr>
+          <w:noProof/>
+        </w:rPr>
         <w:drawing>
           <wp:inline distT="0" distB="0" distL="0" distR="0" wp14:anchorId="1F96CCE4" wp14:editId="42873247">
             <wp:extent cx="5685183" cy="3219081"/>
@@ -5510,7 +5992,16 @@
         <w:t>.</w:t>
       </w:r>
     </w:p>
-    <w:p/>
+    <w:p>
+      <w:pPr>
+        <w:widowControl/>
+        <w:autoSpaceDE/>
+        <w:autoSpaceDN/>
+      </w:pPr>
+      <w:r>
+        <w:br w:type="page"/>
+      </w:r>
+    </w:p>
     <w:p>
       <w:pPr>
         <w:pStyle w:val="Heading2"/>
@@ -5522,8 +6013,9 @@
           <w:lang w:val="en-US"/>
         </w:rPr>
       </w:pPr>
-      <w:bookmarkStart w:id="13" w:name="_Toc201397272"/>
-      <w:r>
+      <w:bookmarkStart w:id="13" w:name="_Toc201929044"/>
+      <w:r>
+        <w:lastRenderedPageBreak/>
         <w:t xml:space="preserve">Διαφορά στο </w:t>
       </w:r>
       <w:r>
@@ -5544,6 +6036,7 @@
     <w:p>
       <w:r>
         <w:rPr>
+          <w:noProof/>
           <w:lang w:val="en-US"/>
         </w:rPr>
         <w:drawing>
@@ -5583,6 +6076,99 @@
         </w:drawing>
       </w:r>
     </w:p>
+    <w:p/>
+    <w:p>
+      <w:r>
+        <w:t xml:space="preserve">Παρατηρούμε ότι η απόδοση στο </w:t>
+      </w:r>
+      <w:r>
+        <w:rPr>
+          <w:lang w:val="en-US"/>
+        </w:rPr>
+        <w:t>train</w:t>
+      </w:r>
+      <w:r>
+        <w:t xml:space="preserve"> </w:t>
+      </w:r>
+      <w:r>
+        <w:rPr>
+          <w:lang w:val="en-US"/>
+        </w:rPr>
+        <w:t>set</w:t>
+      </w:r>
+      <w:r>
+        <w:t xml:space="preserve"> </w:t>
+      </w:r>
+      <w:r>
+        <w:t xml:space="preserve">δεν άλλαξε. Αυτό είναι λογικό στην περίπτωσή μας, καθώς όπως αναφέραμε, δεν έγινε κάποια σημαντική αλλαγή στο δέντρο. Τα </w:t>
+      </w:r>
+      <w:r>
+        <w:rPr>
+          <w:lang w:val="en-US"/>
+        </w:rPr>
+        <w:t>splits</w:t>
+      </w:r>
+      <w:r>
+        <w:t xml:space="preserve"> </w:t>
+      </w:r>
+      <w:r>
+        <w:t>που κλαδεύτηκαν δεν άλλα</w:t>
+      </w:r>
+      <w:r>
+        <w:t>ζ</w:t>
+      </w:r>
+      <w:r>
+        <w:t xml:space="preserve">αν τις προβλέψεις στους τερματικούς κόμβους, με αποτέλεσμα οι προβλέψεις στο </w:t>
+      </w:r>
+      <w:r>
+        <w:rPr>
+          <w:lang w:val="en-US"/>
+        </w:rPr>
+        <w:t>train</w:t>
+      </w:r>
+      <w:r>
+        <w:t xml:space="preserve"> </w:t>
+      </w:r>
+      <w:r>
+        <w:rPr>
+          <w:lang w:val="en-US"/>
+        </w:rPr>
+        <w:t>set</w:t>
+      </w:r>
+      <w:r>
+        <w:t xml:space="preserve"> </w:t>
+      </w:r>
+      <w:r>
+        <w:t xml:space="preserve">να είναι ακριβώς οι ίδιες, και κατά συνέπεια και το </w:t>
+      </w:r>
+      <w:r>
+        <w:rPr>
+          <w:lang w:val="en-US"/>
+        </w:rPr>
+        <w:t>accuracy</w:t>
+      </w:r>
+      <w:r>
+        <w:t xml:space="preserve"> &amp; </w:t>
+      </w:r>
+      <w:r>
+        <w:rPr>
+          <w:lang w:val="en-US"/>
+        </w:rPr>
+        <w:t>classification</w:t>
+      </w:r>
+      <w:r>
+        <w:t xml:space="preserve"> </w:t>
+      </w:r>
+      <w:r>
+        <w:rPr>
+          <w:lang w:val="en-US"/>
+        </w:rPr>
+        <w:t>error</w:t>
+      </w:r>
+      <w:r>
+        <w:t>.</w:t>
+      </w:r>
+    </w:p>
     <w:p>
       <w:pPr>
         <w:rPr>
@@ -5601,7 +6187,7 @@
           <w:lang w:val="en-US"/>
         </w:rPr>
       </w:pPr>
-      <w:bookmarkStart w:id="14" w:name="_Toc201397273"/>
+      <w:bookmarkStart w:id="14" w:name="_Toc201929045"/>
       <w:r>
         <w:t xml:space="preserve">Διαφορά στο </w:t>
       </w:r>
@@ -5616,6 +6202,7 @@
     <w:p>
       <w:r>
         <w:rPr>
+          <w:noProof/>
           <w:lang w:val="en-US"/>
         </w:rPr>
         <w:drawing>
@@ -5657,12 +6244,256 @@
     </w:p>
     <w:p/>
     <w:p>
+      <w:r>
+        <w:t xml:space="preserve">Παρομοίως η απόδοση στο </w:t>
+      </w:r>
+      <w:r>
+        <w:rPr>
+          <w:lang w:val="en-US"/>
+        </w:rPr>
+        <w:t>test</w:t>
+      </w:r>
+      <w:r>
+        <w:t xml:space="preserve"> </w:t>
+      </w:r>
+      <w:r>
+        <w:rPr>
+          <w:lang w:val="en-US"/>
+        </w:rPr>
+        <w:t>set</w:t>
+      </w:r>
+      <w:r>
+        <w:t xml:space="preserve"> </w:t>
+      </w:r>
+      <w:r>
+        <w:t>είναι ακριβώς η ίδια για τους λόγους που αναφέραμε.</w:t>
+      </w:r>
+    </w:p>
+    <w:p>
+      <w:pPr>
+        <w:rPr>
+          <w:lang w:val="en-US"/>
+        </w:rPr>
+      </w:pPr>
+    </w:p>
+    <w:p>
+      <w:r>
+        <w:t>Υποσημείωση:</w:t>
+      </w:r>
+    </w:p>
+    <w:p>
+      <w:r>
+        <w:t xml:space="preserve">Η σταθερή απόδοση πριν και μετά το </w:t>
+      </w:r>
+      <w:r>
+        <w:rPr>
+          <w:lang w:val="en-US"/>
+        </w:rPr>
+        <w:t>pruning</w:t>
+      </w:r>
+      <w:r>
+        <w:t xml:space="preserve"> </w:t>
+      </w:r>
+      <w:r>
+        <w:t xml:space="preserve">συνέβη διότι το αρχικό μας δέντρο δεν ήταν ιδιαίτερα μεγάλο. Τα όρια που υπάρχουν ήδη στις συναρτήσεις της </w:t>
+      </w:r>
+      <w:r>
+        <w:rPr>
+          <w:lang w:val="en-US"/>
+        </w:rPr>
+        <w:t>R</w:t>
+      </w:r>
+      <w:r>
+        <w:t>,</w:t>
+      </w:r>
+      <w:r>
+        <w:t xml:space="preserve"> προκειμένου να περιορίσουν το </w:t>
+      </w:r>
+      <w:r>
+        <w:rPr>
+          <w:lang w:val="en-US"/>
+        </w:rPr>
+        <w:t>overfit</w:t>
+      </w:r>
+      <w:r>
+        <w:t xml:space="preserve">, </w:t>
+      </w:r>
+      <w:r>
+        <w:t xml:space="preserve">ήταν αποτελεσματικά στην περίπτωσή μας και δεν επέτρεψαν στο δέντρο να προσαρμοστεί στο θόρυβο του εν λόγω </w:t>
+      </w:r>
+      <w:r>
+        <w:rPr>
+          <w:lang w:val="en-US"/>
+        </w:rPr>
+        <w:t>train</w:t>
+      </w:r>
+      <w:r>
+        <w:t xml:space="preserve"> </w:t>
+      </w:r>
+      <w:r>
+        <w:rPr>
+          <w:lang w:val="en-US"/>
+        </w:rPr>
+        <w:t>data</w:t>
+      </w:r>
+      <w:r>
+        <w:t xml:space="preserve"> </w:t>
+      </w:r>
+      <w:r>
+        <w:rPr>
+          <w:lang w:val="en-US"/>
+        </w:rPr>
+        <w:t>set</w:t>
+      </w:r>
+      <w:r>
+        <w:t>.</w:t>
+      </w:r>
+      <w:r>
+        <w:t xml:space="preserve"> </w:t>
+      </w:r>
+    </w:p>
+    <w:p>
+      <w:r>
+        <w:t xml:space="preserve">Υπό άλλες συνθήκες εάν υπήρχε σημαντικό </w:t>
+      </w:r>
+      <w:r>
+        <w:rPr>
+          <w:lang w:val="en-US"/>
+        </w:rPr>
+        <w:t>overfit</w:t>
+      </w:r>
+      <w:r>
+        <w:t xml:space="preserve"> </w:t>
+      </w:r>
+      <w:r>
+        <w:t xml:space="preserve">στο αρχικό δέντρο, το </w:t>
+      </w:r>
+      <w:r>
+        <w:rPr>
+          <w:lang w:val="en-US"/>
+        </w:rPr>
+        <w:t>pruning</w:t>
+      </w:r>
+      <w:r>
+        <w:t xml:space="preserve"> </w:t>
+      </w:r>
+      <w:r>
+        <w:t xml:space="preserve">θα μας επέτρεπε να μειώσουμε το σφάλμα γενίκευσης, επιλέγοντας τις υπερπαραμέτρους που θα οδηγούσαν στην καλύτερη απόδοση στα </w:t>
+      </w:r>
+      <w:r>
+        <w:rPr>
+          <w:lang w:val="en-US"/>
+        </w:rPr>
+        <w:t>validation</w:t>
+      </w:r>
+      <w:r>
+        <w:t xml:space="preserve"> </w:t>
+      </w:r>
+      <w:r>
+        <w:rPr>
+          <w:lang w:val="en-US"/>
+        </w:rPr>
+        <w:t>sets</w:t>
+      </w:r>
+      <w:r>
+        <w:t xml:space="preserve"> </w:t>
+      </w:r>
+      <w:r>
+        <w:t xml:space="preserve">του </w:t>
+      </w:r>
+      <w:r>
+        <w:rPr>
+          <w:lang w:val="en-US"/>
+        </w:rPr>
+        <w:t>cross</w:t>
+      </w:r>
+      <w:r>
+        <w:t xml:space="preserve"> </w:t>
+      </w:r>
+      <w:r>
+        <w:rPr>
+          <w:lang w:val="en-US"/>
+        </w:rPr>
+        <w:t>validation</w:t>
+      </w:r>
+      <w:r>
+        <w:t>, και συνεπώς στην καλύτερη απόδοση σε άγνωστα δεδομένα</w:t>
+      </w:r>
+      <w:r>
+        <w:t>.</w:t>
+      </w:r>
+      <w:r>
+        <w:t xml:space="preserve"> Σε μία τέτοια περίπτωση θα περιμέναμε η απόδοση στα γνωστά δεδομένα </w:t>
+      </w:r>
+      <w:r>
+        <w:t>(</w:t>
+      </w:r>
+      <w:r>
+        <w:rPr>
+          <w:lang w:val="en-US"/>
+        </w:rPr>
+        <w:t>train</w:t>
+      </w:r>
+      <w:r>
+        <w:t xml:space="preserve"> </w:t>
+      </w:r>
+      <w:r>
+        <w:rPr>
+          <w:lang w:val="en-US"/>
+        </w:rPr>
+        <w:t>set</w:t>
+      </w:r>
+      <w:r>
+        <w:t xml:space="preserve">) </w:t>
+      </w:r>
+      <w:r>
+        <w:t xml:space="preserve">ενδεχομένως </w:t>
+      </w:r>
+      <w:r>
+        <w:t xml:space="preserve">να μειωθεί, καθώς δεν θα επιτρέπαμε στο μοντέλο μας να προσαρμοστεί στις λεπτομέρειες και στο θόρυβο, και η ικανότητα γενίκευσης (συνεπώς και η απόδοση στο </w:t>
+      </w:r>
+      <w:r>
+        <w:rPr>
+          <w:lang w:val="en-US"/>
+        </w:rPr>
+        <w:t>test</w:t>
+      </w:r>
+      <w:r>
+        <w:t xml:space="preserve"> </w:t>
+      </w:r>
+      <w:r>
+        <w:rPr>
+          <w:lang w:val="en-US"/>
+        </w:rPr>
+        <w:t>set</w:t>
+      </w:r>
+      <w:r>
+        <w:t xml:space="preserve">) </w:t>
+      </w:r>
+      <w:r>
+        <w:t>να αυξηθεί.</w:t>
+      </w:r>
+    </w:p>
+    <w:p>
+      <w:pPr>
+        <w:widowControl/>
+        <w:autoSpaceDE/>
+        <w:autoSpaceDN/>
+      </w:pPr>
+      <w:r>
+        <w:br w:type="page"/>
+      </w:r>
+    </w:p>
+    <w:p>
       <w:pPr>
         <w:pStyle w:val="Heading1"/>
       </w:pPr>
-      <w:r>
+      <w:bookmarkStart w:id="15" w:name="_Toc201929046"/>
+      <w:r>
+        <w:lastRenderedPageBreak/>
         <w:t>Άσκηση 4</w:t>
       </w:r>
+      <w:bookmarkEnd w:id="15"/>
     </w:p>
     <w:p/>
     <w:p>
@@ -5676,6 +6507,7 @@
           <w:lang w:val="en-US"/>
         </w:rPr>
       </w:pPr>
+      <w:bookmarkStart w:id="16" w:name="_Toc201929047"/>
       <w:r>
         <w:rPr>
           <w:lang w:val="en-US"/>
@@ -5691,15 +6523,605 @@
         </w:rPr>
         <w:t>test set</w:t>
       </w:r>
-    </w:p>
-    <w:p>
-      <w:pPr>
-        <w:pStyle w:val="Heading2"/>
-        <w:rPr>
-          <w:lang w:val="en-US"/>
-        </w:rPr>
-      </w:pPr>
-    </w:p>
+      <w:bookmarkEnd w:id="16"/>
+    </w:p>
+    <w:p>
+      <w:pPr>
+        <w:pStyle w:val="NormalWeb"/>
+        <w:pBdr>
+          <w:top w:val="single" w:sz="6" w:space="2" w:color="888888"/>
+          <w:left w:val="single" w:sz="6" w:space="2" w:color="888888"/>
+          <w:bottom w:val="single" w:sz="6" w:space="2" w:color="888888"/>
+          <w:right w:val="single" w:sz="6" w:space="2" w:color="888888"/>
+        </w:pBdr>
+        <w:tabs>
+          <w:tab w:val="left" w:pos="916"/>
+          <w:tab w:val="left" w:pos="1832"/>
+          <w:tab w:val="left" w:pos="2748"/>
+          <w:tab w:val="left" w:pos="3664"/>
+          <w:tab w:val="left" w:pos="4580"/>
+          <w:tab w:val="left" w:pos="5496"/>
+          <w:tab w:val="left" w:pos="6412"/>
+          <w:tab w:val="left" w:pos="7328"/>
+          <w:tab w:val="left" w:pos="8244"/>
+          <w:tab w:val="left" w:pos="9160"/>
+          <w:tab w:val="left" w:pos="10076"/>
+          <w:tab w:val="left" w:pos="10992"/>
+          <w:tab w:val="left" w:pos="11908"/>
+          <w:tab w:val="left" w:pos="12824"/>
+          <w:tab w:val="left" w:pos="13740"/>
+          <w:tab w:val="left" w:pos="14656"/>
+        </w:tabs>
+        <w:spacing w:before="0" w:beforeAutospacing="0" w:after="0" w:afterAutospacing="0"/>
+        <w:divId w:val="810756535"/>
+        <w:rPr>
+          <w:rFonts w:ascii="Consolas" w:hAnsi="Consolas" w:cs="Courier New"/>
+          <w:sz w:val="17"/>
+          <w:szCs w:val="17"/>
+        </w:rPr>
+      </w:pPr>
+      <w:r>
+        <w:rPr>
+          <w:rFonts w:ascii="Consolas" w:hAnsi="Consolas" w:cs="Courier New"/>
+          <w:sz w:val="17"/>
+          <w:szCs w:val="17"/>
+        </w:rPr>
+        <w:t xml:space="preserve">1. </w:t>
+      </w:r>
+      <w:proofErr w:type="spellStart"/>
+      <w:r>
+        <w:rPr>
+          <w:rFonts w:ascii="Consolas" w:hAnsi="Consolas" w:cs="Courier New"/>
+          <w:color w:val="000088"/>
+          <w:sz w:val="17"/>
+          <w:szCs w:val="17"/>
+        </w:rPr>
+        <w:t>set</w:t>
+      </w:r>
+      <w:r>
+        <w:rPr>
+          <w:rFonts w:ascii="Consolas" w:hAnsi="Consolas" w:cs="Courier New"/>
+          <w:color w:val="666600"/>
+          <w:sz w:val="17"/>
+          <w:szCs w:val="17"/>
+        </w:rPr>
+        <w:t>.</w:t>
+      </w:r>
+      <w:r>
+        <w:rPr>
+          <w:rFonts w:ascii="Consolas" w:hAnsi="Consolas" w:cs="Courier New"/>
+          <w:color w:val="000000"/>
+          <w:sz w:val="17"/>
+          <w:szCs w:val="17"/>
+        </w:rPr>
+        <w:t>seed</w:t>
+      </w:r>
+      <w:proofErr w:type="spellEnd"/>
+      <w:r>
+        <w:rPr>
+          <w:rFonts w:ascii="Consolas" w:hAnsi="Consolas" w:cs="Courier New"/>
+          <w:color w:val="666600"/>
+          <w:sz w:val="17"/>
+          <w:szCs w:val="17"/>
+        </w:rPr>
+        <w:t>(</w:t>
+      </w:r>
+      <w:r>
+        <w:rPr>
+          <w:rFonts w:ascii="Consolas" w:hAnsi="Consolas" w:cs="Courier New"/>
+          <w:color w:val="006666"/>
+          <w:sz w:val="17"/>
+          <w:szCs w:val="17"/>
+        </w:rPr>
+        <w:t>42</w:t>
+      </w:r>
+      <w:r>
+        <w:rPr>
+          <w:rFonts w:ascii="Consolas" w:hAnsi="Consolas" w:cs="Courier New"/>
+          <w:color w:val="666600"/>
+          <w:sz w:val="17"/>
+          <w:szCs w:val="17"/>
+        </w:rPr>
+        <w:t>)</w:t>
+      </w:r>
+    </w:p>
+    <w:p>
+      <w:pPr>
+        <w:pStyle w:val="NormalWeb"/>
+        <w:pBdr>
+          <w:top w:val="single" w:sz="6" w:space="2" w:color="888888"/>
+          <w:left w:val="single" w:sz="6" w:space="2" w:color="888888"/>
+          <w:bottom w:val="single" w:sz="6" w:space="2" w:color="888888"/>
+          <w:right w:val="single" w:sz="6" w:space="2" w:color="888888"/>
+        </w:pBdr>
+        <w:tabs>
+          <w:tab w:val="left" w:pos="916"/>
+          <w:tab w:val="left" w:pos="1832"/>
+          <w:tab w:val="left" w:pos="2748"/>
+          <w:tab w:val="left" w:pos="3664"/>
+          <w:tab w:val="left" w:pos="4580"/>
+          <w:tab w:val="left" w:pos="5496"/>
+          <w:tab w:val="left" w:pos="6412"/>
+          <w:tab w:val="left" w:pos="7328"/>
+          <w:tab w:val="left" w:pos="8244"/>
+          <w:tab w:val="left" w:pos="9160"/>
+          <w:tab w:val="left" w:pos="10076"/>
+          <w:tab w:val="left" w:pos="10992"/>
+          <w:tab w:val="left" w:pos="11908"/>
+          <w:tab w:val="left" w:pos="12824"/>
+          <w:tab w:val="left" w:pos="13740"/>
+          <w:tab w:val="left" w:pos="14656"/>
+        </w:tabs>
+        <w:spacing w:before="0" w:beforeAutospacing="0" w:after="0" w:afterAutospacing="0"/>
+        <w:divId w:val="810756535"/>
+        <w:rPr>
+          <w:rFonts w:ascii="Consolas" w:hAnsi="Consolas" w:cs="Courier New"/>
+          <w:sz w:val="17"/>
+          <w:szCs w:val="17"/>
+        </w:rPr>
+      </w:pPr>
+      <w:r>
+        <w:rPr>
+          <w:rFonts w:ascii="Consolas" w:hAnsi="Consolas" w:cs="Courier New"/>
+          <w:sz w:val="17"/>
+          <w:szCs w:val="17"/>
+        </w:rPr>
+        <w:t xml:space="preserve">2. </w:t>
+      </w:r>
+      <w:r>
+        <w:rPr>
+          <w:rFonts w:ascii="Consolas" w:hAnsi="Consolas" w:cs="Courier New"/>
+          <w:color w:val="000000"/>
+          <w:sz w:val="17"/>
+          <w:szCs w:val="17"/>
+        </w:rPr>
+        <w:t>train</w:t>
+      </w:r>
+      <w:r>
+        <w:rPr>
+          <w:rFonts w:ascii="Consolas" w:hAnsi="Consolas" w:cs="Courier New"/>
+          <w:color w:val="666600"/>
+          <w:sz w:val="17"/>
+          <w:szCs w:val="17"/>
+        </w:rPr>
+        <w:t>=</w:t>
+      </w:r>
+      <w:r>
+        <w:rPr>
+          <w:rFonts w:ascii="Consolas" w:hAnsi="Consolas" w:cs="Courier New"/>
+          <w:color w:val="000000"/>
+          <w:sz w:val="17"/>
+          <w:szCs w:val="17"/>
+        </w:rPr>
+        <w:t>sample</w:t>
+      </w:r>
+      <w:r>
+        <w:rPr>
+          <w:rFonts w:ascii="Consolas" w:hAnsi="Consolas" w:cs="Courier New"/>
+          <w:color w:val="666600"/>
+          <w:sz w:val="17"/>
+          <w:szCs w:val="17"/>
+        </w:rPr>
+        <w:t>(</w:t>
+      </w:r>
+      <w:r>
+        <w:rPr>
+          <w:rFonts w:ascii="Consolas" w:hAnsi="Consolas" w:cs="Courier New"/>
+          <w:color w:val="006666"/>
+          <w:sz w:val="17"/>
+          <w:szCs w:val="17"/>
+        </w:rPr>
+        <w:t>1</w:t>
+      </w:r>
+      <w:r>
+        <w:rPr>
+          <w:rFonts w:ascii="Consolas" w:hAnsi="Consolas" w:cs="Courier New"/>
+          <w:color w:val="666600"/>
+          <w:sz w:val="17"/>
+          <w:szCs w:val="17"/>
+        </w:rPr>
+        <w:t>:</w:t>
+      </w:r>
+      <w:r>
+        <w:rPr>
+          <w:rFonts w:ascii="Consolas" w:hAnsi="Consolas" w:cs="Courier New"/>
+          <w:color w:val="000000"/>
+          <w:sz w:val="17"/>
+          <w:szCs w:val="17"/>
+        </w:rPr>
+        <w:t>nrow</w:t>
+      </w:r>
+      <w:r>
+        <w:rPr>
+          <w:rFonts w:ascii="Consolas" w:hAnsi="Consolas" w:cs="Courier New"/>
+          <w:color w:val="666600"/>
+          <w:sz w:val="17"/>
+          <w:szCs w:val="17"/>
+        </w:rPr>
+        <w:t>(</w:t>
+      </w:r>
+      <w:proofErr w:type="spellStart"/>
+      <w:r>
+        <w:rPr>
+          <w:rFonts w:ascii="Consolas" w:hAnsi="Consolas" w:cs="Courier New"/>
+          <w:color w:val="660066"/>
+          <w:sz w:val="17"/>
+          <w:szCs w:val="17"/>
+        </w:rPr>
+        <w:t>Carseats</w:t>
+      </w:r>
+      <w:proofErr w:type="spellEnd"/>
+      <w:r>
+        <w:rPr>
+          <w:rFonts w:ascii="Consolas" w:hAnsi="Consolas" w:cs="Courier New"/>
+          <w:color w:val="666600"/>
+          <w:sz w:val="17"/>
+          <w:szCs w:val="17"/>
+        </w:rPr>
+        <w:t>),</w:t>
+      </w:r>
+      <w:r>
+        <w:rPr>
+          <w:rFonts w:ascii="Consolas" w:hAnsi="Consolas" w:cs="Courier New"/>
+          <w:color w:val="000000"/>
+          <w:sz w:val="17"/>
+          <w:szCs w:val="17"/>
+        </w:rPr>
+        <w:t xml:space="preserve"> </w:t>
+      </w:r>
+      <w:r>
+        <w:rPr>
+          <w:rFonts w:ascii="Consolas" w:hAnsi="Consolas" w:cs="Courier New"/>
+          <w:color w:val="666600"/>
+          <w:sz w:val="17"/>
+          <w:szCs w:val="17"/>
+        </w:rPr>
+        <w:t>(</w:t>
+      </w:r>
+      <w:r>
+        <w:rPr>
+          <w:rFonts w:ascii="Consolas" w:hAnsi="Consolas" w:cs="Courier New"/>
+          <w:color w:val="006666"/>
+          <w:sz w:val="17"/>
+          <w:szCs w:val="17"/>
+        </w:rPr>
+        <w:t>80</w:t>
+      </w:r>
+      <w:r>
+        <w:rPr>
+          <w:rFonts w:ascii="Consolas" w:hAnsi="Consolas" w:cs="Courier New"/>
+          <w:color w:val="666600"/>
+          <w:sz w:val="17"/>
+          <w:szCs w:val="17"/>
+        </w:rPr>
+        <w:t>/</w:t>
+      </w:r>
+      <w:r>
+        <w:rPr>
+          <w:rFonts w:ascii="Consolas" w:hAnsi="Consolas" w:cs="Courier New"/>
+          <w:color w:val="006666"/>
+          <w:sz w:val="17"/>
+          <w:szCs w:val="17"/>
+        </w:rPr>
+        <w:t>100</w:t>
+      </w:r>
+      <w:r>
+        <w:rPr>
+          <w:rFonts w:ascii="Consolas" w:hAnsi="Consolas" w:cs="Courier New"/>
+          <w:color w:val="666600"/>
+          <w:sz w:val="17"/>
+          <w:szCs w:val="17"/>
+        </w:rPr>
+        <w:t>)*</w:t>
+      </w:r>
+      <w:proofErr w:type="spellStart"/>
+      <w:r>
+        <w:rPr>
+          <w:rFonts w:ascii="Consolas" w:hAnsi="Consolas" w:cs="Courier New"/>
+          <w:color w:val="000000"/>
+          <w:sz w:val="17"/>
+          <w:szCs w:val="17"/>
+        </w:rPr>
+        <w:t>nrow</w:t>
+      </w:r>
+      <w:proofErr w:type="spellEnd"/>
+      <w:r>
+        <w:rPr>
+          <w:rFonts w:ascii="Consolas" w:hAnsi="Consolas" w:cs="Courier New"/>
+          <w:color w:val="666600"/>
+          <w:sz w:val="17"/>
+          <w:szCs w:val="17"/>
+        </w:rPr>
+        <w:t>(</w:t>
+      </w:r>
+      <w:proofErr w:type="spellStart"/>
+      <w:r>
+        <w:rPr>
+          <w:rFonts w:ascii="Consolas" w:hAnsi="Consolas" w:cs="Courier New"/>
+          <w:color w:val="660066"/>
+          <w:sz w:val="17"/>
+          <w:szCs w:val="17"/>
+        </w:rPr>
+        <w:t>Carseats</w:t>
+      </w:r>
+      <w:proofErr w:type="spellEnd"/>
+      <w:r>
+        <w:rPr>
+          <w:rFonts w:ascii="Consolas" w:hAnsi="Consolas" w:cs="Courier New"/>
+          <w:color w:val="666600"/>
+          <w:sz w:val="17"/>
+          <w:szCs w:val="17"/>
+        </w:rPr>
+        <w:t>))</w:t>
+      </w:r>
+    </w:p>
+    <w:p>
+      <w:pPr>
+        <w:pStyle w:val="NormalWeb"/>
+        <w:pBdr>
+          <w:top w:val="single" w:sz="6" w:space="2" w:color="888888"/>
+          <w:left w:val="single" w:sz="6" w:space="2" w:color="888888"/>
+          <w:bottom w:val="single" w:sz="6" w:space="2" w:color="888888"/>
+          <w:right w:val="single" w:sz="6" w:space="2" w:color="888888"/>
+        </w:pBdr>
+        <w:tabs>
+          <w:tab w:val="left" w:pos="916"/>
+          <w:tab w:val="left" w:pos="1832"/>
+          <w:tab w:val="left" w:pos="2748"/>
+          <w:tab w:val="left" w:pos="3664"/>
+          <w:tab w:val="left" w:pos="4580"/>
+          <w:tab w:val="left" w:pos="5496"/>
+          <w:tab w:val="left" w:pos="6412"/>
+          <w:tab w:val="left" w:pos="7328"/>
+          <w:tab w:val="left" w:pos="8244"/>
+          <w:tab w:val="left" w:pos="9160"/>
+          <w:tab w:val="left" w:pos="10076"/>
+          <w:tab w:val="left" w:pos="10992"/>
+          <w:tab w:val="left" w:pos="11908"/>
+          <w:tab w:val="left" w:pos="12824"/>
+          <w:tab w:val="left" w:pos="13740"/>
+          <w:tab w:val="left" w:pos="14656"/>
+        </w:tabs>
+        <w:spacing w:before="0" w:beforeAutospacing="0" w:after="0" w:afterAutospacing="0"/>
+        <w:divId w:val="810756535"/>
+        <w:rPr>
+          <w:rFonts w:ascii="Consolas" w:hAnsi="Consolas" w:cs="Courier New"/>
+          <w:sz w:val="17"/>
+          <w:szCs w:val="17"/>
+        </w:rPr>
+      </w:pPr>
+      <w:r>
+        <w:rPr>
+          <w:rFonts w:ascii="Consolas" w:hAnsi="Consolas" w:cs="Courier New"/>
+          <w:sz w:val="17"/>
+          <w:szCs w:val="17"/>
+        </w:rPr>
+        <w:t xml:space="preserve">3. </w:t>
+      </w:r>
+      <w:proofErr w:type="spellStart"/>
+      <w:r>
+        <w:rPr>
+          <w:rFonts w:ascii="Consolas" w:hAnsi="Consolas" w:cs="Courier New"/>
+          <w:color w:val="660066"/>
+          <w:sz w:val="17"/>
+          <w:szCs w:val="17"/>
+        </w:rPr>
+        <w:t>Carseats</w:t>
+      </w:r>
+      <w:r>
+        <w:rPr>
+          <w:rFonts w:ascii="Consolas" w:hAnsi="Consolas" w:cs="Courier New"/>
+          <w:color w:val="666600"/>
+          <w:sz w:val="17"/>
+          <w:szCs w:val="17"/>
+        </w:rPr>
+        <w:t>.</w:t>
+      </w:r>
+      <w:r>
+        <w:rPr>
+          <w:rFonts w:ascii="Consolas" w:hAnsi="Consolas" w:cs="Courier New"/>
+          <w:color w:val="000000"/>
+          <w:sz w:val="17"/>
+          <w:szCs w:val="17"/>
+        </w:rPr>
+        <w:t>train</w:t>
+      </w:r>
+      <w:proofErr w:type="spellEnd"/>
+      <w:r>
+        <w:rPr>
+          <w:rFonts w:ascii="Consolas" w:hAnsi="Consolas" w:cs="Courier New"/>
+          <w:color w:val="666600"/>
+          <w:sz w:val="17"/>
+          <w:szCs w:val="17"/>
+        </w:rPr>
+        <w:t>=</w:t>
+      </w:r>
+      <w:proofErr w:type="spellStart"/>
+      <w:r>
+        <w:rPr>
+          <w:rFonts w:ascii="Consolas" w:hAnsi="Consolas" w:cs="Courier New"/>
+          <w:color w:val="660066"/>
+          <w:sz w:val="17"/>
+          <w:szCs w:val="17"/>
+        </w:rPr>
+        <w:t>Carseats</w:t>
+      </w:r>
+      <w:proofErr w:type="spellEnd"/>
+      <w:r>
+        <w:rPr>
+          <w:rFonts w:ascii="Consolas" w:hAnsi="Consolas" w:cs="Courier New"/>
+          <w:color w:val="666600"/>
+          <w:sz w:val="17"/>
+          <w:szCs w:val="17"/>
+        </w:rPr>
+        <w:t>[</w:t>
+      </w:r>
+      <w:r>
+        <w:rPr>
+          <w:rFonts w:ascii="Consolas" w:hAnsi="Consolas" w:cs="Courier New"/>
+          <w:color w:val="000000"/>
+          <w:sz w:val="17"/>
+          <w:szCs w:val="17"/>
+        </w:rPr>
+        <w:t>train</w:t>
+      </w:r>
+      <w:r>
+        <w:rPr>
+          <w:rFonts w:ascii="Consolas" w:hAnsi="Consolas" w:cs="Courier New"/>
+          <w:color w:val="666600"/>
+          <w:sz w:val="17"/>
+          <w:szCs w:val="17"/>
+        </w:rPr>
+        <w:t>,]</w:t>
+      </w:r>
+    </w:p>
+    <w:p>
+      <w:pPr>
+        <w:pStyle w:val="NormalWeb"/>
+        <w:pBdr>
+          <w:top w:val="single" w:sz="6" w:space="2" w:color="888888"/>
+          <w:left w:val="single" w:sz="6" w:space="2" w:color="888888"/>
+          <w:bottom w:val="single" w:sz="6" w:space="2" w:color="888888"/>
+          <w:right w:val="single" w:sz="6" w:space="2" w:color="888888"/>
+        </w:pBdr>
+        <w:tabs>
+          <w:tab w:val="left" w:pos="916"/>
+          <w:tab w:val="left" w:pos="1832"/>
+          <w:tab w:val="left" w:pos="2748"/>
+          <w:tab w:val="left" w:pos="3664"/>
+          <w:tab w:val="left" w:pos="4580"/>
+          <w:tab w:val="left" w:pos="5496"/>
+          <w:tab w:val="left" w:pos="6412"/>
+          <w:tab w:val="left" w:pos="7328"/>
+          <w:tab w:val="left" w:pos="8244"/>
+          <w:tab w:val="left" w:pos="9160"/>
+          <w:tab w:val="left" w:pos="10076"/>
+          <w:tab w:val="left" w:pos="10992"/>
+          <w:tab w:val="left" w:pos="11908"/>
+          <w:tab w:val="left" w:pos="12824"/>
+          <w:tab w:val="left" w:pos="13740"/>
+          <w:tab w:val="left" w:pos="14656"/>
+        </w:tabs>
+        <w:spacing w:before="0" w:beforeAutospacing="0" w:after="0" w:afterAutospacing="0"/>
+        <w:divId w:val="810756535"/>
+        <w:rPr>
+          <w:rFonts w:ascii="Consolas" w:hAnsi="Consolas" w:cs="Courier New"/>
+          <w:sz w:val="17"/>
+          <w:szCs w:val="17"/>
+        </w:rPr>
+      </w:pPr>
+      <w:r>
+        <w:rPr>
+          <w:rFonts w:ascii="Consolas" w:hAnsi="Consolas" w:cs="Courier New"/>
+          <w:sz w:val="17"/>
+          <w:szCs w:val="17"/>
+        </w:rPr>
+        <w:t xml:space="preserve">4. </w:t>
+      </w:r>
+      <w:proofErr w:type="spellStart"/>
+      <w:r>
+        <w:rPr>
+          <w:rFonts w:ascii="Consolas" w:hAnsi="Consolas" w:cs="Courier New"/>
+          <w:color w:val="660066"/>
+          <w:sz w:val="17"/>
+          <w:szCs w:val="17"/>
+        </w:rPr>
+        <w:t>Carseats</w:t>
+      </w:r>
+      <w:r>
+        <w:rPr>
+          <w:rFonts w:ascii="Consolas" w:hAnsi="Consolas" w:cs="Courier New"/>
+          <w:color w:val="666600"/>
+          <w:sz w:val="17"/>
+          <w:szCs w:val="17"/>
+        </w:rPr>
+        <w:t>.</w:t>
+      </w:r>
+      <w:r>
+        <w:rPr>
+          <w:rFonts w:ascii="Consolas" w:hAnsi="Consolas" w:cs="Courier New"/>
+          <w:color w:val="000000"/>
+          <w:sz w:val="17"/>
+          <w:szCs w:val="17"/>
+        </w:rPr>
+        <w:t>test</w:t>
+      </w:r>
+      <w:proofErr w:type="spellEnd"/>
+      <w:r>
+        <w:rPr>
+          <w:rFonts w:ascii="Consolas" w:hAnsi="Consolas" w:cs="Courier New"/>
+          <w:color w:val="666600"/>
+          <w:sz w:val="17"/>
+          <w:szCs w:val="17"/>
+        </w:rPr>
+        <w:t>=</w:t>
+      </w:r>
+      <w:proofErr w:type="spellStart"/>
+      <w:r>
+        <w:rPr>
+          <w:rFonts w:ascii="Consolas" w:hAnsi="Consolas" w:cs="Courier New"/>
+          <w:color w:val="660066"/>
+          <w:sz w:val="17"/>
+          <w:szCs w:val="17"/>
+        </w:rPr>
+        <w:t>Carseats</w:t>
+      </w:r>
+      <w:proofErr w:type="spellEnd"/>
+      <w:r>
+        <w:rPr>
+          <w:rFonts w:ascii="Consolas" w:hAnsi="Consolas" w:cs="Courier New"/>
+          <w:color w:val="666600"/>
+          <w:sz w:val="17"/>
+          <w:szCs w:val="17"/>
+        </w:rPr>
+        <w:t>[-</w:t>
+      </w:r>
+      <w:r>
+        <w:rPr>
+          <w:rFonts w:ascii="Consolas" w:hAnsi="Consolas" w:cs="Courier New"/>
+          <w:color w:val="000000"/>
+          <w:sz w:val="17"/>
+          <w:szCs w:val="17"/>
+        </w:rPr>
+        <w:t>train</w:t>
+      </w:r>
+      <w:r>
+        <w:rPr>
+          <w:rFonts w:ascii="Consolas" w:hAnsi="Consolas" w:cs="Courier New"/>
+          <w:color w:val="666600"/>
+          <w:sz w:val="17"/>
+          <w:szCs w:val="17"/>
+        </w:rPr>
+        <w:t>,]</w:t>
+      </w:r>
+    </w:p>
+    <w:p>
+      <w:r>
+        <w:t xml:space="preserve">Χωρίζουμε τα δεδομένα μας σε </w:t>
+      </w:r>
+      <w:r>
+        <w:rPr>
+          <w:lang w:val="en-US"/>
+        </w:rPr>
+        <w:t>train</w:t>
+      </w:r>
+      <w:r>
+        <w:t xml:space="preserve"> (80%) </w:t>
+      </w:r>
+      <w:r>
+        <w:t xml:space="preserve">και </w:t>
+      </w:r>
+      <w:r>
+        <w:rPr>
+          <w:lang w:val="en-US"/>
+        </w:rPr>
+        <w:t>test</w:t>
+      </w:r>
+      <w:r>
+        <w:t xml:space="preserve"> (20%)</w:t>
+      </w:r>
+    </w:p>
+    <w:p/>
     <w:p>
       <w:pPr>
         <w:pStyle w:val="Heading2"/>
@@ -5707,12 +7129,471 @@
           <w:ilvl w:val="0"/>
           <w:numId w:val="36"/>
         </w:numPr>
-        <w:rPr>
-          <w:lang w:val="en-US"/>
-        </w:rPr>
-      </w:pPr>
+      </w:pPr>
+      <w:bookmarkStart w:id="17" w:name="_Toc201929048"/>
       <w:r>
         <w:t>Εκπαίδευση, απεικόνιση και διερμήνευση αποτελεσμάτων</w:t>
+      </w:r>
+      <w:bookmarkEnd w:id="17"/>
+    </w:p>
+    <w:p>
+      <w:r>
+        <w:t xml:space="preserve">Εκπαιδεύουμε το μοντέλο μας στο </w:t>
+      </w:r>
+      <w:r>
+        <w:rPr>
+          <w:lang w:val="en-US"/>
+        </w:rPr>
+        <w:t>train</w:t>
+      </w:r>
+      <w:r>
+        <w:t xml:space="preserve"> </w:t>
+      </w:r>
+      <w:r>
+        <w:rPr>
+          <w:lang w:val="en-US"/>
+        </w:rPr>
+        <w:t>set</w:t>
+      </w:r>
+      <w:r>
+        <w:t>:</w:t>
+      </w:r>
+    </w:p>
+    <w:p>
+      <w:pPr>
+        <w:rPr>
+          <w:lang w:val="en-US"/>
+        </w:rPr>
+      </w:pPr>
+      <w:r>
+        <w:rPr>
+          <w:noProof/>
+        </w:rPr>
+        <w:drawing>
+          <wp:inline distT="0" distB="0" distL="0" distR="0" wp14:anchorId="6718BDC6" wp14:editId="608D3B50">
+            <wp:extent cx="6203950" cy="1367790"/>
+            <wp:effectExtent l="0" t="0" r="6350" b="3810"/>
+            <wp:docPr id="365570799" name="Picture 1"/>
+            <wp:cNvGraphicFramePr>
+              <a:graphicFrameLocks xmlns:a="http://schemas.openxmlformats.org/drawingml/2006/main" noChangeAspect="1"/>
+            </wp:cNvGraphicFramePr>
+            <a:graphic xmlns:a="http://schemas.openxmlformats.org/drawingml/2006/main">
+              <a:graphicData uri="http://schemas.openxmlformats.org/drawingml/2006/picture">
+                <pic:pic xmlns:pic="http://schemas.openxmlformats.org/drawingml/2006/picture">
+                  <pic:nvPicPr>
+                    <pic:cNvPr id="365570799" name=""/>
+                    <pic:cNvPicPr/>
+                  </pic:nvPicPr>
+                  <pic:blipFill>
+                    <a:blip r:embed="rId20"/>
+                    <a:stretch>
+                      <a:fillRect/>
+                    </a:stretch>
+                  </pic:blipFill>
+                  <pic:spPr>
+                    <a:xfrm>
+                      <a:off x="0" y="0"/>
+                      <a:ext cx="6203950" cy="1367790"/>
+                    </a:xfrm>
+                    <a:prstGeom prst="rect">
+                      <a:avLst/>
+                    </a:prstGeom>
+                  </pic:spPr>
+                </pic:pic>
+              </a:graphicData>
+            </a:graphic>
+          </wp:inline>
+        </w:drawing>
+      </w:r>
+    </w:p>
+    <w:p>
+      <w:pPr>
+        <w:rPr>
+          <w:lang w:val="en-US"/>
+        </w:rPr>
+      </w:pPr>
+    </w:p>
+    <w:p>
+      <w:r>
+        <w:t>Η γραφική απεικόνιση του δέντρου:</w:t>
+      </w:r>
+    </w:p>
+    <w:p>
+      <w:r>
+        <w:rPr>
+          <w:noProof/>
+        </w:rPr>
+        <w:drawing>
+          <wp:inline distT="0" distB="0" distL="0" distR="0" wp14:anchorId="5AAE62DE" wp14:editId="0B472613">
+            <wp:extent cx="6203950" cy="2966085"/>
+            <wp:effectExtent l="0" t="0" r="6350" b="5715"/>
+            <wp:docPr id="142080937" name="Picture 1" descr="A diagram of a company&#10;&#10;AI-generated content may be incorrect."/>
+            <wp:cNvGraphicFramePr>
+              <a:graphicFrameLocks xmlns:a="http://schemas.openxmlformats.org/drawingml/2006/main" noChangeAspect="1"/>
+            </wp:cNvGraphicFramePr>
+            <a:graphic xmlns:a="http://schemas.openxmlformats.org/drawingml/2006/main">
+              <a:graphicData uri="http://schemas.openxmlformats.org/drawingml/2006/picture">
+                <pic:pic xmlns:pic="http://schemas.openxmlformats.org/drawingml/2006/picture">
+                  <pic:nvPicPr>
+                    <pic:cNvPr id="142080937" name="Picture 1" descr="A diagram of a company&#10;&#10;AI-generated content may be incorrect."/>
+                    <pic:cNvPicPr/>
+                  </pic:nvPicPr>
+                  <pic:blipFill>
+                    <a:blip r:embed="rId21"/>
+                    <a:stretch>
+                      <a:fillRect/>
+                    </a:stretch>
+                  </pic:blipFill>
+                  <pic:spPr>
+                    <a:xfrm>
+                      <a:off x="0" y="0"/>
+                      <a:ext cx="6203950" cy="2966085"/>
+                    </a:xfrm>
+                    <a:prstGeom prst="rect">
+                      <a:avLst/>
+                    </a:prstGeom>
+                  </pic:spPr>
+                </pic:pic>
+              </a:graphicData>
+            </a:graphic>
+          </wp:inline>
+        </w:drawing>
+      </w:r>
+    </w:p>
+    <w:p>
+      <w:r>
+        <w:t xml:space="preserve">Και το </w:t>
+      </w:r>
+      <w:r>
+        <w:rPr>
+          <w:lang w:val="en-US"/>
+        </w:rPr>
+        <w:t>MSE</w:t>
+      </w:r>
+      <w:r>
+        <w:t xml:space="preserve"> </w:t>
+      </w:r>
+      <w:r>
+        <w:t xml:space="preserve">στο </w:t>
+      </w:r>
+      <w:r>
+        <w:rPr>
+          <w:lang w:val="en-US"/>
+        </w:rPr>
+        <w:t>train</w:t>
+      </w:r>
+      <w:r>
+        <w:t xml:space="preserve"> </w:t>
+      </w:r>
+      <w:r>
+        <w:t xml:space="preserve">και </w:t>
+      </w:r>
+      <w:r>
+        <w:rPr>
+          <w:lang w:val="en-US"/>
+        </w:rPr>
+        <w:t>test</w:t>
+      </w:r>
+    </w:p>
+    <w:p>
+      <w:pPr>
+        <w:rPr>
+          <w:lang w:val="en-US"/>
+        </w:rPr>
+      </w:pPr>
+      <w:r>
+        <w:rPr>
+          <w:noProof/>
+        </w:rPr>
+        <w:drawing>
+          <wp:inline distT="0" distB="0" distL="0" distR="0" wp14:anchorId="3D4CC820" wp14:editId="2D1D87AC">
+            <wp:extent cx="4330700" cy="1360055"/>
+            <wp:effectExtent l="0" t="0" r="0" b="0"/>
+            <wp:docPr id="1962407032" name="Picture 1"/>
+            <wp:cNvGraphicFramePr>
+              <a:graphicFrameLocks xmlns:a="http://schemas.openxmlformats.org/drawingml/2006/main" noChangeAspect="1"/>
+            </wp:cNvGraphicFramePr>
+            <a:graphic xmlns:a="http://schemas.openxmlformats.org/drawingml/2006/main">
+              <a:graphicData uri="http://schemas.openxmlformats.org/drawingml/2006/picture">
+                <pic:pic xmlns:pic="http://schemas.openxmlformats.org/drawingml/2006/picture">
+                  <pic:nvPicPr>
+                    <pic:cNvPr id="1962407032" name=""/>
+                    <pic:cNvPicPr/>
+                  </pic:nvPicPr>
+                  <pic:blipFill>
+                    <a:blip r:embed="rId22"/>
+                    <a:stretch>
+                      <a:fillRect/>
+                    </a:stretch>
+                  </pic:blipFill>
+                  <pic:spPr>
+                    <a:xfrm>
+                      <a:off x="0" y="0"/>
+                      <a:ext cx="4346411" cy="1364989"/>
+                    </a:xfrm>
+                    <a:prstGeom prst="rect">
+                      <a:avLst/>
+                    </a:prstGeom>
+                  </pic:spPr>
+                </pic:pic>
+              </a:graphicData>
+            </a:graphic>
+          </wp:inline>
+        </w:drawing>
+      </w:r>
+    </w:p>
+    <w:p>
+      <w:pPr>
+        <w:rPr>
+          <w:lang w:val="en-US"/>
+        </w:rPr>
+      </w:pPr>
+    </w:p>
+    <w:p>
+      <w:pPr>
+        <w:pStyle w:val="ListParagraph"/>
+        <w:numPr>
+          <w:ilvl w:val="0"/>
+          <w:numId w:val="37"/>
+        </w:numPr>
+      </w:pPr>
+      <w:r>
+        <w:t>Παρατηρούμε ότι το δέντρο μας έχει 21 τερματικούς κόμβους και χρησιμοποιεί τις 6 από τις 10 μεταβλητές (</w:t>
+      </w:r>
+      <w:r>
+        <w:t>"</w:t>
+      </w:r>
+      <w:proofErr w:type="spellStart"/>
+      <w:r>
+        <w:rPr>
+          <w:lang w:val="en-US"/>
+        </w:rPr>
+        <w:t>ShelveLoc</w:t>
+      </w:r>
+      <w:proofErr w:type="spellEnd"/>
+      <w:r>
+        <w:t>"</w:t>
+      </w:r>
+      <w:r>
+        <w:t xml:space="preserve">, </w:t>
+      </w:r>
+      <w:r>
+        <w:t>"</w:t>
+      </w:r>
+      <w:r>
+        <w:rPr>
+          <w:lang w:val="en-US"/>
+        </w:rPr>
+        <w:t>Price</w:t>
+      </w:r>
+      <w:r>
+        <w:t>"</w:t>
+      </w:r>
+      <w:r>
+        <w:t xml:space="preserve">, </w:t>
+      </w:r>
+      <w:r>
+        <w:t>"</w:t>
+      </w:r>
+      <w:r>
+        <w:rPr>
+          <w:lang w:val="en-US"/>
+        </w:rPr>
+        <w:t>Age</w:t>
+      </w:r>
+      <w:r>
+        <w:t>"</w:t>
+      </w:r>
+      <w:r>
+        <w:t xml:space="preserve">, </w:t>
+      </w:r>
+      <w:r>
+        <w:t>"</w:t>
+      </w:r>
+      <w:r>
+        <w:rPr>
+          <w:lang w:val="en-US"/>
+        </w:rPr>
+        <w:t>Income</w:t>
+      </w:r>
+      <w:r>
+        <w:t>"</w:t>
+      </w:r>
+      <w:r>
+        <w:t xml:space="preserve">, </w:t>
+      </w:r>
+      <w:r>
+        <w:t>"</w:t>
+      </w:r>
+      <w:proofErr w:type="spellStart"/>
+      <w:r>
+        <w:rPr>
+          <w:lang w:val="en-US"/>
+        </w:rPr>
+        <w:t>CompPrice</w:t>
+      </w:r>
+      <w:proofErr w:type="spellEnd"/>
+      <w:r>
+        <w:t>"</w:t>
+      </w:r>
+      <w:r>
+        <w:t>,</w:t>
+      </w:r>
+      <w:r>
+        <w:t xml:space="preserve"> "</w:t>
+      </w:r>
+      <w:r>
+        <w:rPr>
+          <w:lang w:val="en-US"/>
+        </w:rPr>
+        <w:t>Advertising</w:t>
+      </w:r>
+      <w:r>
+        <w:t>"</w:t>
+      </w:r>
+      <w:r>
+        <w:t>)</w:t>
+      </w:r>
+    </w:p>
+    <w:p>
+      <w:pPr>
+        <w:pStyle w:val="ListParagraph"/>
+        <w:numPr>
+          <w:ilvl w:val="0"/>
+          <w:numId w:val="37"/>
+        </w:numPr>
+      </w:pPr>
+      <w:r>
+        <w:t xml:space="preserve">Παρατηρούμε επίσης ότι το </w:t>
+      </w:r>
+      <w:r>
+        <w:rPr>
+          <w:lang w:val="en-US"/>
+        </w:rPr>
+        <w:t>MSE</w:t>
+      </w:r>
+      <w:r>
+        <w:t xml:space="preserve"> </w:t>
+      </w:r>
+      <w:r>
+        <w:t xml:space="preserve">στο </w:t>
+      </w:r>
+      <w:r>
+        <w:rPr>
+          <w:lang w:val="en-US"/>
+        </w:rPr>
+        <w:t>train</w:t>
+      </w:r>
+      <w:r>
+        <w:t xml:space="preserve"> </w:t>
+      </w:r>
+      <w:r>
+        <w:t xml:space="preserve">και στο </w:t>
+      </w:r>
+      <w:r>
+        <w:rPr>
+          <w:lang w:val="en-US"/>
+        </w:rPr>
+        <w:t>test</w:t>
+      </w:r>
+      <w:r>
+        <w:t xml:space="preserve"> </w:t>
+      </w:r>
+      <w:r>
+        <w:t xml:space="preserve">είναι σχετικά μικρό (το </w:t>
+      </w:r>
+      <w:r>
+        <w:rPr>
+          <w:lang w:val="en-US"/>
+        </w:rPr>
+        <w:t>target</w:t>
+      </w:r>
+      <w:r>
+        <w:t xml:space="preserve"> </w:t>
+      </w:r>
+      <w:r>
+        <w:rPr>
+          <w:lang w:val="en-US"/>
+        </w:rPr>
+        <w:t>variable</w:t>
+      </w:r>
+      <w:r>
+        <w:t xml:space="preserve"> </w:t>
+      </w:r>
+      <w:r>
+        <w:t xml:space="preserve">είναι το </w:t>
+      </w:r>
+      <w:r>
+        <w:rPr>
+          <w:lang w:val="en-US"/>
+        </w:rPr>
+        <w:t>sales</w:t>
+      </w:r>
+      <w:r>
+        <w:t xml:space="preserve"> το οποίο εκφράζεται σε χιλιάδες</w:t>
+      </w:r>
+      <w:r>
+        <w:t xml:space="preserve"> </w:t>
+      </w:r>
+      <w:r>
+        <w:t xml:space="preserve">και το </w:t>
+      </w:r>
+      <w:proofErr w:type="spellStart"/>
+      <w:r>
+        <w:rPr>
+          <w:lang w:val="en-US"/>
+        </w:rPr>
+        <w:t>mse</w:t>
+      </w:r>
+      <w:proofErr w:type="spellEnd"/>
+      <w:r>
+        <w:t xml:space="preserve"> </w:t>
+      </w:r>
+      <w:r>
+        <w:t>έχει διαφορά περίπου 1.9</w:t>
+      </w:r>
+      <w:r>
+        <w:t xml:space="preserve">) και τα 2 </w:t>
+      </w:r>
+      <w:r>
+        <w:rPr>
+          <w:lang w:val="en-US"/>
+        </w:rPr>
+        <w:t>error</w:t>
+      </w:r>
+      <w:r>
+        <w:t xml:space="preserve"> </w:t>
+      </w:r>
+      <w:r>
+        <w:t xml:space="preserve">είναι αρκετά κοντά μεταξύ τους. </w:t>
+      </w:r>
+      <w:r>
+        <w:t xml:space="preserve">Συνεπώς, </w:t>
+      </w:r>
+      <w:r>
+        <w:t xml:space="preserve">δεν φαίνεται να υπάρχει </w:t>
+      </w:r>
+      <w:r>
+        <w:t xml:space="preserve">σημαντικό </w:t>
+      </w:r>
+      <w:r>
+        <w:rPr>
+          <w:lang w:val="en-US"/>
+        </w:rPr>
+        <w:t>overfit</w:t>
+      </w:r>
+      <w:r>
+        <w:t xml:space="preserve">. </w:t>
+      </w:r>
+    </w:p>
+    <w:p>
+      <w:pPr>
+        <w:widowControl/>
+        <w:autoSpaceDE/>
+        <w:autoSpaceDN/>
+      </w:pPr>
+      <w:r>
+        <w:br w:type="page"/>
       </w:r>
     </w:p>
     <w:p>
@@ -5726,13 +7607,236 @@
           <w:lang w:val="en-US"/>
         </w:rPr>
       </w:pPr>
-      <w:r>
-        <w:rPr>
-          <w:lang w:val="en-US"/>
-        </w:rPr>
+      <w:bookmarkStart w:id="18" w:name="_Toc201929049"/>
+      <w:r>
+        <w:rPr>
+          <w:lang w:val="en-US"/>
+        </w:rPr>
+        <w:lastRenderedPageBreak/>
         <w:t>Cross validation</w:t>
       </w:r>
-    </w:p>
+      <w:bookmarkEnd w:id="18"/>
+    </w:p>
+    <w:p>
+      <w:r>
+        <w:t xml:space="preserve">Εκτελούμε </w:t>
+      </w:r>
+      <w:r>
+        <w:rPr>
+          <w:lang w:val="en-US"/>
+        </w:rPr>
+        <w:t xml:space="preserve">cross validation </w:t>
+      </w:r>
+    </w:p>
+    <w:p>
+      <w:r>
+        <w:rPr>
+          <w:noProof/>
+        </w:rPr>
+        <w:drawing>
+          <wp:inline distT="0" distB="0" distL="0" distR="0" wp14:anchorId="2655B6A9" wp14:editId="162BC4ED">
+            <wp:extent cx="6203950" cy="1215390"/>
+            <wp:effectExtent l="0" t="0" r="6350" b="3810"/>
+            <wp:docPr id="1978803869" name="Picture 1"/>
+            <wp:cNvGraphicFramePr>
+              <a:graphicFrameLocks xmlns:a="http://schemas.openxmlformats.org/drawingml/2006/main" noChangeAspect="1"/>
+            </wp:cNvGraphicFramePr>
+            <a:graphic xmlns:a="http://schemas.openxmlformats.org/drawingml/2006/main">
+              <a:graphicData uri="http://schemas.openxmlformats.org/drawingml/2006/picture">
+                <pic:pic xmlns:pic="http://schemas.openxmlformats.org/drawingml/2006/picture">
+                  <pic:nvPicPr>
+                    <pic:cNvPr id="1978803869" name=""/>
+                    <pic:cNvPicPr/>
+                  </pic:nvPicPr>
+                  <pic:blipFill>
+                    <a:blip r:embed="rId23"/>
+                    <a:stretch>
+                      <a:fillRect/>
+                    </a:stretch>
+                  </pic:blipFill>
+                  <pic:spPr>
+                    <a:xfrm>
+                      <a:off x="0" y="0"/>
+                      <a:ext cx="6203950" cy="1215390"/>
+                    </a:xfrm>
+                    <a:prstGeom prst="rect">
+                      <a:avLst/>
+                    </a:prstGeom>
+                  </pic:spPr>
+                </pic:pic>
+              </a:graphicData>
+            </a:graphic>
+          </wp:inline>
+        </w:drawing>
+      </w:r>
+    </w:p>
+    <w:p>
+      <w:r>
+        <w:rPr>
+          <w:noProof/>
+        </w:rPr>
+        <w:drawing>
+          <wp:inline distT="0" distB="0" distL="0" distR="0" wp14:anchorId="3EDABDAA" wp14:editId="512F742A">
+            <wp:extent cx="6203950" cy="2847975"/>
+            <wp:effectExtent l="0" t="0" r="6350" b="9525"/>
+            <wp:docPr id="1706183884" name="Picture 1" descr="A black lines on a white background&#10;&#10;AI-generated content may be incorrect."/>
+            <wp:cNvGraphicFramePr>
+              <a:graphicFrameLocks xmlns:a="http://schemas.openxmlformats.org/drawingml/2006/main" noChangeAspect="1"/>
+            </wp:cNvGraphicFramePr>
+            <a:graphic xmlns:a="http://schemas.openxmlformats.org/drawingml/2006/main">
+              <a:graphicData uri="http://schemas.openxmlformats.org/drawingml/2006/picture">
+                <pic:pic xmlns:pic="http://schemas.openxmlformats.org/drawingml/2006/picture">
+                  <pic:nvPicPr>
+                    <pic:cNvPr id="1706183884" name="Picture 1" descr="A black lines on a white background&#10;&#10;AI-generated content may be incorrect."/>
+                    <pic:cNvPicPr/>
+                  </pic:nvPicPr>
+                  <pic:blipFill>
+                    <a:blip r:embed="rId24"/>
+                    <a:stretch>
+                      <a:fillRect/>
+                    </a:stretch>
+                  </pic:blipFill>
+                  <pic:spPr>
+                    <a:xfrm>
+                      <a:off x="0" y="0"/>
+                      <a:ext cx="6203950" cy="2847975"/>
+                    </a:xfrm>
+                    <a:prstGeom prst="rect">
+                      <a:avLst/>
+                    </a:prstGeom>
+                  </pic:spPr>
+                </pic:pic>
+              </a:graphicData>
+            </a:graphic>
+          </wp:inline>
+        </w:drawing>
+      </w:r>
+    </w:p>
+    <w:p>
+      <w:r>
+        <w:t xml:space="preserve">Βλέπουμε ότι στο </w:t>
+      </w:r>
+      <w:r>
+        <w:rPr>
+          <w:lang w:val="en-US"/>
+        </w:rPr>
+        <w:t>cross</w:t>
+      </w:r>
+      <w:r>
+        <w:t xml:space="preserve"> </w:t>
+      </w:r>
+      <w:r>
+        <w:rPr>
+          <w:lang w:val="en-US"/>
+        </w:rPr>
+        <w:t>validation</w:t>
+      </w:r>
+      <w:r>
+        <w:t xml:space="preserve"> </w:t>
+      </w:r>
+      <w:r>
+        <w:t xml:space="preserve">δίνει ως </w:t>
+      </w:r>
+      <w:r>
+        <w:rPr>
+          <w:lang w:val="en-US"/>
+        </w:rPr>
+        <w:t>optimum</w:t>
+      </w:r>
+      <w:r>
+        <w:t xml:space="preserve"> </w:t>
+      </w:r>
+      <w:r>
+        <w:rPr>
+          <w:lang w:val="en-US"/>
+        </w:rPr>
+        <w:t>size</w:t>
+      </w:r>
+      <w:r>
+        <w:t xml:space="preserve"> </w:t>
+      </w:r>
+      <w:r>
+        <w:t xml:space="preserve">το 21, δηλαδή το αρχικό μέγεθος του δέντρου. Συνεπώς το </w:t>
+      </w:r>
+      <w:r>
+        <w:rPr>
+          <w:lang w:val="en-US"/>
+        </w:rPr>
+        <w:t>pruning</w:t>
+      </w:r>
+      <w:r>
+        <w:t xml:space="preserve"> </w:t>
+      </w:r>
+      <w:r>
+        <w:t xml:space="preserve">δεν έχει νόημα (καθώς δεν θα αλλάξει τίποτα στο δέντρο), και επομένως οι αποδόσεις τόσο σε </w:t>
+      </w:r>
+      <w:r>
+        <w:rPr>
+          <w:lang w:val="en-US"/>
+        </w:rPr>
+        <w:t>train</w:t>
+      </w:r>
+      <w:r>
+        <w:t xml:space="preserve"> </w:t>
+      </w:r>
+      <w:r>
+        <w:t xml:space="preserve">όσο και </w:t>
+      </w:r>
+      <w:r>
+        <w:rPr>
+          <w:lang w:val="en-US"/>
+        </w:rPr>
+        <w:t>test</w:t>
+      </w:r>
+      <w:r>
+        <w:t xml:space="preserve"> </w:t>
+      </w:r>
+      <w:r>
+        <w:rPr>
+          <w:lang w:val="en-US"/>
+        </w:rPr>
+        <w:t>set</w:t>
+      </w:r>
+      <w:r>
+        <w:t xml:space="preserve"> </w:t>
+      </w:r>
+      <w:r>
+        <w:t>παραμένουν οι ίδιες.</w:t>
+      </w:r>
+    </w:p>
+    <w:p>
+      <w:r>
+        <w:t xml:space="preserve">Επίσης αυτό επιβεβαιώνει ότι δεν υπάρχει </w:t>
+      </w:r>
+      <w:r>
+        <w:rPr>
+          <w:lang w:val="en-US"/>
+        </w:rPr>
+        <w:t>overfit</w:t>
+      </w:r>
+      <w:r>
+        <w:t xml:space="preserve"> </w:t>
+      </w:r>
+      <w:r>
+        <w:t>στο αρχικό μας δέντρο,</w:t>
+      </w:r>
+      <w:r>
+        <w:t xml:space="preserve"> καθώς φαίνεται πως</w:t>
+      </w:r>
+      <w:r>
+        <w:t xml:space="preserve"> η μείωση της χωρητικότητας του δέντρου δεν θα βελτιώσε</w:t>
+      </w:r>
+      <w:r>
+        <w:t xml:space="preserve">ι </w:t>
+      </w:r>
+      <w:r>
+        <w:t xml:space="preserve">την </w:t>
+      </w:r>
+      <w:r>
+        <w:t>ικανότητα γενίκευσης.</w:t>
+      </w:r>
+    </w:p>
+    <w:p/>
     <w:p>
       <w:pPr>
         <w:pStyle w:val="Heading2"/>
@@ -5744,11 +7848,554 @@
           <w:lang w:val="en-US"/>
         </w:rPr>
       </w:pPr>
+      <w:bookmarkStart w:id="19" w:name="_Toc201929050"/>
       <w:r>
         <w:rPr>
           <w:lang w:val="en-US"/>
         </w:rPr>
         <w:t>Bagging</w:t>
+      </w:r>
+      <w:bookmarkEnd w:id="19"/>
+    </w:p>
+    <w:p>
+      <w:r>
+        <w:t>Κάνουμε</w:t>
+      </w:r>
+      <w:r>
+        <w:t xml:space="preserve"> </w:t>
+      </w:r>
+      <w:r>
+        <w:rPr>
+          <w:lang w:val="en-US"/>
+        </w:rPr>
+        <w:t>train</w:t>
+      </w:r>
+      <w:r>
+        <w:t xml:space="preserve"> </w:t>
+      </w:r>
+      <w:r>
+        <w:t>ένα</w:t>
+      </w:r>
+      <w:r>
+        <w:t xml:space="preserve"> </w:t>
+      </w:r>
+      <w:r>
+        <w:rPr>
+          <w:lang w:val="en-US"/>
+        </w:rPr>
+        <w:t>bagging</w:t>
+      </w:r>
+      <w:r>
+        <w:t xml:space="preserve"> </w:t>
+      </w:r>
+      <w:r>
+        <w:t>μοντέλο</w:t>
+      </w:r>
+      <w:r>
+        <w:t xml:space="preserve"> </w:t>
+      </w:r>
+      <w:r>
+        <w:t>στα</w:t>
+      </w:r>
+      <w:r>
+        <w:t xml:space="preserve"> </w:t>
+      </w:r>
+      <w:r>
+        <w:rPr>
+          <w:lang w:val="en-US"/>
+        </w:rPr>
+        <w:t>train</w:t>
+      </w:r>
+      <w:r>
+        <w:t xml:space="preserve"> </w:t>
+      </w:r>
+      <w:r>
+        <w:rPr>
+          <w:lang w:val="en-US"/>
+        </w:rPr>
+        <w:t>data</w:t>
+      </w:r>
+      <w:r>
+        <w:t xml:space="preserve">, </w:t>
+      </w:r>
+      <w:r>
+        <w:t>με</w:t>
+      </w:r>
+    </w:p>
+    <w:p>
+      <w:pPr>
+        <w:rPr>
+          <w:lang w:val="en-US"/>
+        </w:rPr>
+      </w:pPr>
+      <w:r>
+        <w:rPr>
+          <w:noProof/>
+          <w:lang w:val="en-US"/>
+        </w:rPr>
+        <w:drawing>
+          <wp:inline distT="0" distB="0" distL="0" distR="0" wp14:anchorId="2A280A5C" wp14:editId="4ACE4D91">
+            <wp:extent cx="4603750" cy="1595056"/>
+            <wp:effectExtent l="0" t="0" r="6350" b="5715"/>
+            <wp:docPr id="756668144" name="Picture 1" descr="A computer code with blue text&#10;&#10;AI-generated content may be incorrect."/>
+            <wp:cNvGraphicFramePr>
+              <a:graphicFrameLocks xmlns:a="http://schemas.openxmlformats.org/drawingml/2006/main" noChangeAspect="1"/>
+            </wp:cNvGraphicFramePr>
+            <a:graphic xmlns:a="http://schemas.openxmlformats.org/drawingml/2006/main">
+              <a:graphicData uri="http://schemas.openxmlformats.org/drawingml/2006/picture">
+                <pic:pic xmlns:pic="http://schemas.openxmlformats.org/drawingml/2006/picture">
+                  <pic:nvPicPr>
+                    <pic:cNvPr id="756668144" name="Picture 1" descr="A computer code with blue text&#10;&#10;AI-generated content may be incorrect."/>
+                    <pic:cNvPicPr/>
+                  </pic:nvPicPr>
+                  <pic:blipFill>
+                    <a:blip r:embed="rId25"/>
+                    <a:stretch>
+                      <a:fillRect/>
+                    </a:stretch>
+                  </pic:blipFill>
+                  <pic:spPr>
+                    <a:xfrm>
+                      <a:off x="0" y="0"/>
+                      <a:ext cx="4631526" cy="1604679"/>
+                    </a:xfrm>
+                    <a:prstGeom prst="rect">
+                      <a:avLst/>
+                    </a:prstGeom>
+                  </pic:spPr>
+                </pic:pic>
+              </a:graphicData>
+            </a:graphic>
+          </wp:inline>
+        </w:drawing>
+      </w:r>
+    </w:p>
+    <w:p>
+      <w:r>
+        <w:t xml:space="preserve">Βλέπουμε ότι το </w:t>
+      </w:r>
+      <w:r>
+        <w:rPr>
+          <w:lang w:val="en-US"/>
+        </w:rPr>
+        <w:t>MSE</w:t>
+      </w:r>
+      <w:r>
+        <w:t xml:space="preserve"> </w:t>
+      </w:r>
+      <w:r>
+        <w:t xml:space="preserve">στο </w:t>
+      </w:r>
+      <w:r>
+        <w:rPr>
+          <w:lang w:val="en-US"/>
+        </w:rPr>
+        <w:t>train</w:t>
+      </w:r>
+      <w:r>
+        <w:t xml:space="preserve"> </w:t>
+      </w:r>
+      <w:r>
+        <w:t xml:space="preserve">είναι 0.42512 ενώ πριν ήταν 2.030557 και το </w:t>
+      </w:r>
+      <w:r>
+        <w:rPr>
+          <w:lang w:val="en-US"/>
+        </w:rPr>
+        <w:t>MSE</w:t>
+      </w:r>
+      <w:r>
+        <w:t xml:space="preserve"> </w:t>
+      </w:r>
+      <w:r>
+        <w:t xml:space="preserve">στο </w:t>
+      </w:r>
+      <w:r>
+        <w:rPr>
+          <w:lang w:val="en-US"/>
+        </w:rPr>
+        <w:t>train</w:t>
+      </w:r>
+      <w:r>
+        <w:t xml:space="preserve"> </w:t>
+      </w:r>
+      <w:r>
+        <w:t xml:space="preserve">είναι 2.247194 ενώ πριν ήταν 3.906465. Συνεπώς υπάρχει σημαντική βελτίωση τόσο στο </w:t>
+      </w:r>
+      <w:r>
+        <w:rPr>
+          <w:lang w:val="en-US"/>
+        </w:rPr>
+        <w:t>train</w:t>
+      </w:r>
+      <w:r>
+        <w:t xml:space="preserve"> </w:t>
+      </w:r>
+      <w:r>
+        <w:t xml:space="preserve">όσο και στο </w:t>
+      </w:r>
+      <w:r>
+        <w:rPr>
+          <w:lang w:val="en-US"/>
+        </w:rPr>
+        <w:t>test</w:t>
+      </w:r>
+      <w:r>
+        <w:t>.</w:t>
+      </w:r>
+      <w:r>
+        <w:t xml:space="preserve"> Βλέπουμε και τα </w:t>
+      </w:r>
+      <w:r>
+        <w:rPr>
+          <w:lang w:val="en-US"/>
+        </w:rPr>
+        <w:t>regression</w:t>
+      </w:r>
+      <w:r>
+        <w:t xml:space="preserve"> </w:t>
+      </w:r>
+      <w:r>
+        <w:rPr>
+          <w:lang w:val="en-US"/>
+        </w:rPr>
+        <w:t>plot</w:t>
+      </w:r>
+      <w:r>
+        <w:t xml:space="preserve"> </w:t>
+      </w:r>
+      <w:r>
+        <w:t>:</w:t>
+      </w:r>
+    </w:p>
+    <w:p>
+      <w:pPr>
+        <w:rPr>
+          <w:lang w:val="en-US"/>
+        </w:rPr>
+      </w:pPr>
+      <w:r>
+        <w:rPr>
+          <w:noProof/>
+        </w:rPr>
+        <w:drawing>
+          <wp:inline distT="0" distB="0" distL="0" distR="0" wp14:anchorId="48EB3F26" wp14:editId="2B9D1D02">
+            <wp:extent cx="2990850" cy="1830327"/>
+            <wp:effectExtent l="0" t="0" r="0" b="0"/>
+            <wp:docPr id="1770687567" name="Picture 1"/>
+            <wp:cNvGraphicFramePr>
+              <a:graphicFrameLocks xmlns:a="http://schemas.openxmlformats.org/drawingml/2006/main" noChangeAspect="1"/>
+            </wp:cNvGraphicFramePr>
+            <a:graphic xmlns:a="http://schemas.openxmlformats.org/drawingml/2006/main">
+              <a:graphicData uri="http://schemas.openxmlformats.org/drawingml/2006/picture">
+                <pic:pic xmlns:pic="http://schemas.openxmlformats.org/drawingml/2006/picture">
+                  <pic:nvPicPr>
+                    <pic:cNvPr id="1770687567" name=""/>
+                    <pic:cNvPicPr/>
+                  </pic:nvPicPr>
+                  <pic:blipFill>
+                    <a:blip r:embed="rId26"/>
+                    <a:stretch>
+                      <a:fillRect/>
+                    </a:stretch>
+                  </pic:blipFill>
+                  <pic:spPr>
+                    <a:xfrm>
+                      <a:off x="0" y="0"/>
+                      <a:ext cx="3007598" cy="1840576"/>
+                    </a:xfrm>
+                    <a:prstGeom prst="rect">
+                      <a:avLst/>
+                    </a:prstGeom>
+                  </pic:spPr>
+                </pic:pic>
+              </a:graphicData>
+            </a:graphic>
+          </wp:inline>
+        </w:drawing>
+      </w:r>
+      <w:r>
+        <w:rPr>
+          <w:noProof/>
+        </w:rPr>
+        <w:drawing>
+          <wp:inline distT="0" distB="0" distL="0" distR="0" wp14:anchorId="329E4881" wp14:editId="10F7145C">
+            <wp:extent cx="3034665" cy="1698418"/>
+            <wp:effectExtent l="0" t="0" r="0" b="0"/>
+            <wp:docPr id="27859357" name="Picture 1" descr="A line graph with dots and numbers&#10;&#10;AI-generated content may be incorrect."/>
+            <wp:cNvGraphicFramePr>
+              <a:graphicFrameLocks xmlns:a="http://schemas.openxmlformats.org/drawingml/2006/main" noChangeAspect="1"/>
+            </wp:cNvGraphicFramePr>
+            <a:graphic xmlns:a="http://schemas.openxmlformats.org/drawingml/2006/main">
+              <a:graphicData uri="http://schemas.openxmlformats.org/drawingml/2006/picture">
+                <pic:pic xmlns:pic="http://schemas.openxmlformats.org/drawingml/2006/picture">
+                  <pic:nvPicPr>
+                    <pic:cNvPr id="27859357" name="Picture 1" descr="A line graph with dots and numbers&#10;&#10;AI-generated content may be incorrect."/>
+                    <pic:cNvPicPr/>
+                  </pic:nvPicPr>
+                  <pic:blipFill>
+                    <a:blip r:embed="rId27"/>
+                    <a:stretch>
+                      <a:fillRect/>
+                    </a:stretch>
+                  </pic:blipFill>
+                  <pic:spPr>
+                    <a:xfrm>
+                      <a:off x="0" y="0"/>
+                      <a:ext cx="3044316" cy="1703819"/>
+                    </a:xfrm>
+                    <a:prstGeom prst="rect">
+                      <a:avLst/>
+                    </a:prstGeom>
+                  </pic:spPr>
+                </pic:pic>
+              </a:graphicData>
+            </a:graphic>
+          </wp:inline>
+        </w:drawing>
+      </w:r>
+    </w:p>
+    <w:p>
+      <w:r>
+        <w:lastRenderedPageBreak/>
+        <w:t xml:space="preserve">Επίσης παρατηρούμε το </w:t>
+      </w:r>
+      <w:r>
+        <w:rPr>
+          <w:lang w:val="en-US"/>
+        </w:rPr>
+        <w:t>importance</w:t>
+      </w:r>
+      <w:r>
+        <w:t xml:space="preserve"> </w:t>
+      </w:r>
+      <w:r>
+        <w:t>των μεταβλητών :</w:t>
+      </w:r>
+    </w:p>
+    <w:p>
+      <w:r>
+        <w:rPr>
+          <w:noProof/>
+        </w:rPr>
+        <w:drawing>
+          <wp:inline distT="0" distB="0" distL="0" distR="0" wp14:anchorId="54886352" wp14:editId="2730F44A">
+            <wp:extent cx="6203950" cy="3797935"/>
+            <wp:effectExtent l="0" t="0" r="6350" b="0"/>
+            <wp:docPr id="786199010" name="Picture 1"/>
+            <wp:cNvGraphicFramePr>
+              <a:graphicFrameLocks xmlns:a="http://schemas.openxmlformats.org/drawingml/2006/main" noChangeAspect="1"/>
+            </wp:cNvGraphicFramePr>
+            <a:graphic xmlns:a="http://schemas.openxmlformats.org/drawingml/2006/main">
+              <a:graphicData uri="http://schemas.openxmlformats.org/drawingml/2006/picture">
+                <pic:pic xmlns:pic="http://schemas.openxmlformats.org/drawingml/2006/picture">
+                  <pic:nvPicPr>
+                    <pic:cNvPr id="786199010" name=""/>
+                    <pic:cNvPicPr/>
+                  </pic:nvPicPr>
+                  <pic:blipFill>
+                    <a:blip r:embed="rId28"/>
+                    <a:stretch>
+                      <a:fillRect/>
+                    </a:stretch>
+                  </pic:blipFill>
+                  <pic:spPr>
+                    <a:xfrm>
+                      <a:off x="0" y="0"/>
+                      <a:ext cx="6203950" cy="3797935"/>
+                    </a:xfrm>
+                    <a:prstGeom prst="rect">
+                      <a:avLst/>
+                    </a:prstGeom>
+                  </pic:spPr>
+                </pic:pic>
+              </a:graphicData>
+            </a:graphic>
+          </wp:inline>
+        </w:drawing>
+      </w:r>
+    </w:p>
+    <w:p>
+      <w:r>
+        <w:t xml:space="preserve">Οι μεταβλητές </w:t>
+      </w:r>
+      <w:proofErr w:type="spellStart"/>
+      <w:r>
+        <w:rPr>
+          <w:lang w:val="en-US"/>
+        </w:rPr>
+        <w:t>Shelveloc</w:t>
+      </w:r>
+      <w:proofErr w:type="spellEnd"/>
+      <w:r>
+        <w:t xml:space="preserve">, </w:t>
+      </w:r>
+      <w:r>
+        <w:rPr>
+          <w:lang w:val="en-US"/>
+        </w:rPr>
+        <w:t>Price</w:t>
+      </w:r>
+      <w:r>
+        <w:t xml:space="preserve"> </w:t>
+      </w:r>
+      <w:r>
+        <w:t xml:space="preserve">φαίνονται να είναι οι πιο σημαντικές, ενώ οι μεταβλητές </w:t>
+      </w:r>
+      <w:r>
+        <w:rPr>
+          <w:lang w:val="en-US"/>
+        </w:rPr>
+        <w:t>Education</w:t>
+      </w:r>
+      <w:r>
+        <w:t xml:space="preserve">, </w:t>
+      </w:r>
+      <w:r>
+        <w:rPr>
+          <w:lang w:val="en-US"/>
+        </w:rPr>
+        <w:t>US</w:t>
+      </w:r>
+      <w:r>
+        <w:t xml:space="preserve">, </w:t>
+      </w:r>
+      <w:r>
+        <w:rPr>
+          <w:lang w:val="en-US"/>
+        </w:rPr>
+        <w:t>Urban</w:t>
+      </w:r>
+      <w:r>
+        <w:t xml:space="preserve">, </w:t>
+      </w:r>
+      <w:r>
+        <w:rPr>
+          <w:lang w:val="en-US"/>
+        </w:rPr>
+        <w:t>Population</w:t>
+      </w:r>
+      <w:r>
+        <w:t xml:space="preserve"> </w:t>
+      </w:r>
+      <w:r>
+        <w:t xml:space="preserve">φαίνονται να μην είναι ιδιαίτερα σημαντικές, οι οποίες αξίζει να σημειωθεί ότι είναι και αυτές που δεν χρησιμοποιήθηκαν στο αρχικό μας </w:t>
+      </w:r>
+      <w:r>
+        <w:rPr>
+          <w:lang w:val="en-US"/>
+        </w:rPr>
+        <w:t>decision</w:t>
+      </w:r>
+      <w:r>
+        <w:t xml:space="preserve"> </w:t>
+      </w:r>
+      <w:r>
+        <w:rPr>
+          <w:lang w:val="en-US"/>
+        </w:rPr>
+        <w:t>tree</w:t>
+      </w:r>
+      <w:r>
+        <w:t>.</w:t>
+      </w:r>
+    </w:p>
+    <w:p>
+      <w:r>
+        <w:t xml:space="preserve"> </w:t>
+      </w:r>
+    </w:p>
+    <w:p>
+      <w:r>
+        <w:t xml:space="preserve">Τέλος να παρατηρήσουμε στο παρακάτω διάγραμμα, ότι τα 500 </w:t>
+      </w:r>
+      <w:r>
+        <w:rPr>
+          <w:lang w:val="en-US"/>
+        </w:rPr>
+        <w:t>trees</w:t>
+      </w:r>
+      <w:r>
+        <w:t xml:space="preserve"> </w:t>
+      </w:r>
+      <w:r>
+        <w:t xml:space="preserve">που χρησιμοποιήθηκαν </w:t>
+      </w:r>
+      <w:r>
+        <w:rPr>
+          <w:lang w:val="en-US"/>
+        </w:rPr>
+        <w:t>by</w:t>
+      </w:r>
+      <w:r>
+        <w:t xml:space="preserve"> </w:t>
+      </w:r>
+      <w:r>
+        <w:rPr>
+          <w:lang w:val="en-US"/>
+        </w:rPr>
+        <w:t>default</w:t>
+      </w:r>
+      <w:r>
+        <w:t xml:space="preserve">, </w:t>
+      </w:r>
+      <w:r>
+        <w:t xml:space="preserve">δεν είναι απαραίτητα, και το όφελος στο συγκεκριμένο παράδειγμα από τα επιπλέον δέντρα, σταματάει περίπου στα 100 δέντρα. </w:t>
+      </w:r>
+    </w:p>
+    <w:p>
+      <w:r>
+        <w:rPr>
+          <w:noProof/>
+        </w:rPr>
+        <w:drawing>
+          <wp:inline distT="0" distB="0" distL="0" distR="0" wp14:anchorId="38BA3036" wp14:editId="436E7CCF">
+            <wp:extent cx="6203950" cy="3692525"/>
+            <wp:effectExtent l="0" t="0" r="6350" b="3175"/>
+            <wp:docPr id="1808259456" name="Picture 1"/>
+            <wp:cNvGraphicFramePr>
+              <a:graphicFrameLocks xmlns:a="http://schemas.openxmlformats.org/drawingml/2006/main" noChangeAspect="1"/>
+            </wp:cNvGraphicFramePr>
+            <a:graphic xmlns:a="http://schemas.openxmlformats.org/drawingml/2006/main">
+              <a:graphicData uri="http://schemas.openxmlformats.org/drawingml/2006/picture">
+                <pic:pic xmlns:pic="http://schemas.openxmlformats.org/drawingml/2006/picture">
+                  <pic:nvPicPr>
+                    <pic:cNvPr id="1808259456" name=""/>
+                    <pic:cNvPicPr/>
+                  </pic:nvPicPr>
+                  <pic:blipFill>
+                    <a:blip r:embed="rId29"/>
+                    <a:stretch>
+                      <a:fillRect/>
+                    </a:stretch>
+                  </pic:blipFill>
+                  <pic:spPr>
+                    <a:xfrm>
+                      <a:off x="0" y="0"/>
+                      <a:ext cx="6203950" cy="3692525"/>
+                    </a:xfrm>
+                    <a:prstGeom prst="rect">
+                      <a:avLst/>
+                    </a:prstGeom>
+                  </pic:spPr>
+                </pic:pic>
+              </a:graphicData>
+            </a:graphic>
+          </wp:inline>
+        </w:drawing>
+      </w:r>
+    </w:p>
+    <w:p>
+      <w:pPr>
+        <w:widowControl/>
+        <w:autoSpaceDE/>
+        <w:autoSpaceDN/>
+        <w:rPr>
+          <w:lang w:val="en-US"/>
+        </w:rPr>
+      </w:pPr>
+      <w:r>
+        <w:br w:type="page"/>
       </w:r>
     </w:p>
     <w:p>
@@ -5762,15 +8409,609 @@
           <w:lang w:val="en-US"/>
         </w:rPr>
       </w:pPr>
-      <w:r>
-        <w:rPr>
-          <w:lang w:val="en-US"/>
-        </w:rPr>
+      <w:bookmarkStart w:id="20" w:name="_Toc201929051"/>
+      <w:r>
+        <w:rPr>
+          <w:lang w:val="en-US"/>
+        </w:rPr>
+        <w:lastRenderedPageBreak/>
         <w:t>Random forests</w:t>
       </w:r>
+      <w:bookmarkEnd w:id="20"/>
+    </w:p>
+    <w:p>
+      <w:r>
+        <w:t xml:space="preserve">Για το ερώτημα αυτό, χρησιμοποιώντας </w:t>
+      </w:r>
+      <w:r>
+        <w:rPr>
+          <w:lang w:val="en-US"/>
+        </w:rPr>
+        <w:t>grid</w:t>
+      </w:r>
+      <w:r>
+        <w:t xml:space="preserve"> </w:t>
+      </w:r>
+      <w:r>
+        <w:rPr>
+          <w:lang w:val="en-US"/>
+        </w:rPr>
+        <w:t>search</w:t>
+      </w:r>
+      <w:r>
+        <w:t xml:space="preserve"> </w:t>
+      </w:r>
+      <w:r>
+        <w:t xml:space="preserve">για την </w:t>
+      </w:r>
+      <w:proofErr w:type="spellStart"/>
+      <w:r>
+        <w:t>υπερπαράμετρο</w:t>
+      </w:r>
+      <w:proofErr w:type="spellEnd"/>
+      <w:r>
+        <w:t xml:space="preserve"> </w:t>
+      </w:r>
+      <w:proofErr w:type="spellStart"/>
+      <w:r>
+        <w:rPr>
+          <w:lang w:val="en-US"/>
+        </w:rPr>
+        <w:t>mtree</w:t>
+      </w:r>
+      <w:proofErr w:type="spellEnd"/>
+      <w:r>
+        <w:t>, (παρότι δε ζητήθηκε) βλέπουμε τα εξής αποτελέσματα:</w:t>
+      </w:r>
+    </w:p>
+    <w:p>
+      <w:r>
+        <w:rPr>
+          <w:noProof/>
+        </w:rPr>
+        <w:drawing>
+          <wp:inline distT="0" distB="0" distL="0" distR="0" wp14:anchorId="2545AD2F" wp14:editId="15E3C0DF">
+            <wp:extent cx="2247900" cy="1356893"/>
+            <wp:effectExtent l="0" t="0" r="0" b="0"/>
+            <wp:docPr id="662324559" name="Picture 1"/>
+            <wp:cNvGraphicFramePr>
+              <a:graphicFrameLocks xmlns:a="http://schemas.openxmlformats.org/drawingml/2006/main" noChangeAspect="1"/>
+            </wp:cNvGraphicFramePr>
+            <a:graphic xmlns:a="http://schemas.openxmlformats.org/drawingml/2006/main">
+              <a:graphicData uri="http://schemas.openxmlformats.org/drawingml/2006/picture">
+                <pic:pic xmlns:pic="http://schemas.openxmlformats.org/drawingml/2006/picture">
+                  <pic:nvPicPr>
+                    <pic:cNvPr id="662324559" name=""/>
+                    <pic:cNvPicPr/>
+                  </pic:nvPicPr>
+                  <pic:blipFill>
+                    <a:blip r:embed="rId30"/>
+                    <a:stretch>
+                      <a:fillRect/>
+                    </a:stretch>
+                  </pic:blipFill>
+                  <pic:spPr>
+                    <a:xfrm>
+                      <a:off x="0" y="0"/>
+                      <a:ext cx="2267431" cy="1368683"/>
+                    </a:xfrm>
+                    <a:prstGeom prst="rect">
+                      <a:avLst/>
+                    </a:prstGeom>
+                  </pic:spPr>
+                </pic:pic>
+              </a:graphicData>
+            </a:graphic>
+          </wp:inline>
+        </w:drawing>
+      </w:r>
+    </w:p>
+    <w:p>
+      <w:pPr>
+        <w:rPr>
+          <w:lang w:val="en-US"/>
+        </w:rPr>
+      </w:pPr>
+      <w:r>
+        <w:rPr>
+          <w:noProof/>
+          <w:lang w:val="en-US"/>
+        </w:rPr>
+        <w:drawing>
+          <wp:inline distT="0" distB="0" distL="0" distR="0" wp14:anchorId="40E77B04" wp14:editId="77304DE7">
+            <wp:extent cx="6247933" cy="2227385"/>
+            <wp:effectExtent l="0" t="0" r="635" b="1905"/>
+            <wp:docPr id="423298469" name="Picture 1" descr="A graph with a line&#10;&#10;AI-generated content may be incorrect."/>
+            <wp:cNvGraphicFramePr>
+              <a:graphicFrameLocks xmlns:a="http://schemas.openxmlformats.org/drawingml/2006/main" noChangeAspect="1"/>
+            </wp:cNvGraphicFramePr>
+            <a:graphic xmlns:a="http://schemas.openxmlformats.org/drawingml/2006/main">
+              <a:graphicData uri="http://schemas.openxmlformats.org/drawingml/2006/picture">
+                <pic:pic xmlns:pic="http://schemas.openxmlformats.org/drawingml/2006/picture">
+                  <pic:nvPicPr>
+                    <pic:cNvPr id="423298469" name="Picture 1" descr="A graph with a line&#10;&#10;AI-generated content may be incorrect."/>
+                    <pic:cNvPicPr/>
+                  </pic:nvPicPr>
+                  <pic:blipFill>
+                    <a:blip r:embed="rId31"/>
+                    <a:stretch>
+                      <a:fillRect/>
+                    </a:stretch>
+                  </pic:blipFill>
+                  <pic:spPr>
+                    <a:xfrm>
+                      <a:off x="0" y="0"/>
+                      <a:ext cx="6275846" cy="2237336"/>
+                    </a:xfrm>
+                    <a:prstGeom prst="rect">
+                      <a:avLst/>
+                    </a:prstGeom>
+                  </pic:spPr>
+                </pic:pic>
+              </a:graphicData>
+            </a:graphic>
+          </wp:inline>
+        </w:drawing>
+      </w:r>
+    </w:p>
+    <w:p/>
+    <w:p>
+      <w:r>
+        <w:t xml:space="preserve">Παρατηρούμε ότι το καλύτερο </w:t>
+      </w:r>
+      <w:r>
+        <w:rPr>
+          <w:lang w:val="en-US"/>
+        </w:rPr>
+        <w:t>RMSE</w:t>
+      </w:r>
+      <w:r>
+        <w:t xml:space="preserve"> </w:t>
+      </w:r>
+      <w:r>
+        <w:t xml:space="preserve">επιτυγχάνεται με </w:t>
+      </w:r>
+      <w:proofErr w:type="spellStart"/>
+      <w:r>
+        <w:rPr>
+          <w:lang w:val="en-US"/>
+        </w:rPr>
+        <w:t>mtry</w:t>
+      </w:r>
+      <w:proofErr w:type="spellEnd"/>
+      <w:r>
+        <w:t xml:space="preserve"> </w:t>
+      </w:r>
+      <w:r>
+        <w:t>= 10</w:t>
+      </w:r>
+      <w:r>
+        <w:t xml:space="preserve">, </w:t>
+      </w:r>
+      <w:r>
+        <w:t xml:space="preserve">δηλαδή με </w:t>
+      </w:r>
+      <w:r>
+        <w:rPr>
+          <w:b/>
+          <w:bCs/>
+          <w:lang w:val="en-US"/>
+        </w:rPr>
+        <w:t>bagging</w:t>
+      </w:r>
+      <w:r>
+        <w:rPr>
+          <w:b/>
+          <w:bCs/>
+        </w:rPr>
+        <w:t xml:space="preserve">. </w:t>
+      </w:r>
+      <w:r>
+        <w:t xml:space="preserve">Παρόλα αυτά χρησιμοποιούμε </w:t>
+      </w:r>
+      <w:proofErr w:type="spellStart"/>
+      <w:r>
+        <w:rPr>
+          <w:lang w:val="en-US"/>
+        </w:rPr>
+        <w:t>mtry</w:t>
+      </w:r>
+      <w:proofErr w:type="spellEnd"/>
+      <w:r>
+        <w:t xml:space="preserve"> = 9 </w:t>
+      </w:r>
+      <w:r>
+        <w:t>(το οποίο είχε το 2</w:t>
+      </w:r>
+      <w:r>
+        <w:rPr>
+          <w:vertAlign w:val="superscript"/>
+        </w:rPr>
+        <w:t>ο</w:t>
+      </w:r>
+      <w:r>
+        <w:t xml:space="preserve"> καλύτερο </w:t>
+      </w:r>
+      <w:r>
+        <w:rPr>
+          <w:lang w:val="en-US"/>
+        </w:rPr>
+        <w:t>RMSE</w:t>
+      </w:r>
+      <w:r>
+        <w:t xml:space="preserve"> </w:t>
+      </w:r>
+      <w:r>
+        <w:t>και το καλύτερο</w:t>
+      </w:r>
+      <w:r>
+        <w:t xml:space="preserve"> </w:t>
+      </w:r>
+      <w:r>
+        <w:rPr>
+          <w:lang w:val="en-US"/>
+        </w:rPr>
+        <w:t>R</w:t>
+      </w:r>
+      <w:r>
+        <w:t xml:space="preserve"> </w:t>
+      </w:r>
+      <w:r>
+        <w:rPr>
+          <w:lang w:val="en-US"/>
+        </w:rPr>
+        <w:t>square</w:t>
+      </w:r>
+      <w:r>
+        <w:t xml:space="preserve"> &amp; </w:t>
+      </w:r>
+      <w:r>
+        <w:rPr>
+          <w:lang w:val="en-US"/>
+        </w:rPr>
+        <w:t>MAE</w:t>
+      </w:r>
+      <w:r>
+        <w:t>)</w:t>
+      </w:r>
+      <w:r>
+        <w:t xml:space="preserve"> για να εκπαιδεύσουμε ένα μοντέλο </w:t>
+      </w:r>
+      <w:r>
+        <w:rPr>
+          <w:lang w:val="en-US"/>
+        </w:rPr>
+        <w:t>random</w:t>
+      </w:r>
+      <w:r>
+        <w:t xml:space="preserve"> </w:t>
+      </w:r>
+      <w:r>
+        <w:rPr>
+          <w:lang w:val="en-US"/>
+        </w:rPr>
+        <w:t>forest</w:t>
+      </w:r>
+      <w:r>
+        <w:t xml:space="preserve"> </w:t>
+      </w:r>
+      <w:r>
+        <w:t>και να συγκρίνουμε τα αποτελέσματα.</w:t>
+      </w:r>
+      <w:r>
+        <w:t xml:space="preserve">  </w:t>
+      </w:r>
+      <w:r>
+        <w:t>Παρατηρούμε λοιπόν τα εξής:</w:t>
+      </w:r>
+    </w:p>
+    <w:p/>
+    <w:p>
+      <w:r>
+        <w:rPr>
+          <w:noProof/>
+          <w:lang w:val="en-US"/>
+        </w:rPr>
+        <w:drawing>
+          <wp:inline distT="0" distB="0" distL="0" distR="0" wp14:anchorId="5903E88A" wp14:editId="4E630DA7">
+            <wp:extent cx="4419600" cy="1404591"/>
+            <wp:effectExtent l="0" t="0" r="0" b="5715"/>
+            <wp:docPr id="411871993" name="Picture 1"/>
+            <wp:cNvGraphicFramePr>
+              <a:graphicFrameLocks xmlns:a="http://schemas.openxmlformats.org/drawingml/2006/main" noChangeAspect="1"/>
+            </wp:cNvGraphicFramePr>
+            <a:graphic xmlns:a="http://schemas.openxmlformats.org/drawingml/2006/main">
+              <a:graphicData uri="http://schemas.openxmlformats.org/drawingml/2006/picture">
+                <pic:pic xmlns:pic="http://schemas.openxmlformats.org/drawingml/2006/picture">
+                  <pic:nvPicPr>
+                    <pic:cNvPr id="411871993" name=""/>
+                    <pic:cNvPicPr/>
+                  </pic:nvPicPr>
+                  <pic:blipFill>
+                    <a:blip r:embed="rId32"/>
+                    <a:stretch>
+                      <a:fillRect/>
+                    </a:stretch>
+                  </pic:blipFill>
+                  <pic:spPr>
+                    <a:xfrm>
+                      <a:off x="0" y="0"/>
+                      <a:ext cx="4443587" cy="1412214"/>
+                    </a:xfrm>
+                    <a:prstGeom prst="rect">
+                      <a:avLst/>
+                    </a:prstGeom>
+                  </pic:spPr>
+                </pic:pic>
+              </a:graphicData>
+            </a:graphic>
+          </wp:inline>
+        </w:drawing>
+      </w:r>
+    </w:p>
+    <w:p>
+      <w:r>
+        <w:t xml:space="preserve">Το </w:t>
+      </w:r>
+      <w:r>
+        <w:rPr>
+          <w:lang w:val="en-US"/>
+        </w:rPr>
+        <w:t>MSE</w:t>
+      </w:r>
+      <w:r>
+        <w:t xml:space="preserve"> </w:t>
+      </w:r>
+      <w:r>
+        <w:t xml:space="preserve">τόσο στο </w:t>
+      </w:r>
+      <w:r>
+        <w:rPr>
+          <w:lang w:val="en-US"/>
+        </w:rPr>
+        <w:t>train</w:t>
+      </w:r>
+      <w:r>
+        <w:t xml:space="preserve"> </w:t>
+      </w:r>
+      <w:r>
+        <w:t xml:space="preserve">αυξήθηκε λίγο ενώ στο </w:t>
+      </w:r>
+      <w:r>
+        <w:rPr>
+          <w:lang w:val="en-US"/>
+        </w:rPr>
+        <w:t>test</w:t>
+      </w:r>
+      <w:r>
+        <w:t xml:space="preserve"> έμεινε ίδιο. Συνεπώς το μικρότερο </w:t>
+      </w:r>
+      <w:proofErr w:type="spellStart"/>
+      <w:r>
+        <w:rPr>
+          <w:lang w:val="en-US"/>
+        </w:rPr>
+        <w:t>mtry</w:t>
+      </w:r>
+      <w:proofErr w:type="spellEnd"/>
+      <w:r>
+        <w:t xml:space="preserve"> </w:t>
+      </w:r>
+      <w:r>
+        <w:t xml:space="preserve">δεν βελτίωσε τα αποτελέσματα. (Με ακόμα μικρότερο </w:t>
+      </w:r>
+      <w:proofErr w:type="spellStart"/>
+      <w:r>
+        <w:rPr>
+          <w:lang w:val="en-US"/>
+        </w:rPr>
+        <w:t>mtry</w:t>
+      </w:r>
+      <w:proofErr w:type="spellEnd"/>
+      <w:r>
+        <w:t xml:space="preserve"> </w:t>
+      </w:r>
+      <w:r>
+        <w:t xml:space="preserve">θα έχουμε χειρότερα αποτελέσματα με βάση το προηγούμενο διάγραμμα). </w:t>
+      </w:r>
+    </w:p>
+    <w:p>
+      <w:r>
+        <w:rPr>
+          <w:lang w:val="en-US"/>
+        </w:rPr>
+        <w:t>T</w:t>
+      </w:r>
+      <w:r>
+        <w:t>έλος η</w:t>
+      </w:r>
+      <w:r>
+        <w:t xml:space="preserve"> σημαντικότητα των μεταβλητών παραμένει </w:t>
+      </w:r>
+      <w:r>
+        <w:t>σχετικά αμετάβλητη</w:t>
+      </w:r>
+      <w:r>
+        <w:t>.</w:t>
+      </w:r>
+    </w:p>
+    <w:p>
+      <w:pPr>
+        <w:rPr>
+          <w:lang w:val="en-US"/>
+        </w:rPr>
+      </w:pPr>
+      <w:r>
+        <w:rPr>
+          <w:noProof/>
+          <w:lang w:val="en-US"/>
+        </w:rPr>
+        <w:drawing>
+          <wp:inline distT="0" distB="0" distL="0" distR="0" wp14:anchorId="57F1E11C" wp14:editId="771F34BF">
+            <wp:extent cx="4640942" cy="2330450"/>
+            <wp:effectExtent l="0" t="0" r="7620" b="0"/>
+            <wp:docPr id="902976107" name="Picture 1"/>
+            <wp:cNvGraphicFramePr>
+              <a:graphicFrameLocks xmlns:a="http://schemas.openxmlformats.org/drawingml/2006/main" noChangeAspect="1"/>
+            </wp:cNvGraphicFramePr>
+            <a:graphic xmlns:a="http://schemas.openxmlformats.org/drawingml/2006/main">
+              <a:graphicData uri="http://schemas.openxmlformats.org/drawingml/2006/picture">
+                <pic:pic xmlns:pic="http://schemas.openxmlformats.org/drawingml/2006/picture">
+                  <pic:nvPicPr>
+                    <pic:cNvPr id="902976107" name=""/>
+                    <pic:cNvPicPr/>
+                  </pic:nvPicPr>
+                  <pic:blipFill>
+                    <a:blip r:embed="rId33"/>
+                    <a:stretch>
+                      <a:fillRect/>
+                    </a:stretch>
+                  </pic:blipFill>
+                  <pic:spPr>
+                    <a:xfrm>
+                      <a:off x="0" y="0"/>
+                      <a:ext cx="4666453" cy="2343260"/>
+                    </a:xfrm>
+                    <a:prstGeom prst="rect">
+                      <a:avLst/>
+                    </a:prstGeom>
+                  </pic:spPr>
+                </pic:pic>
+              </a:graphicData>
+            </a:graphic>
+          </wp:inline>
+        </w:drawing>
+      </w:r>
+    </w:p>
+    <w:p/>
+    <w:p>
+      <w:r>
+        <w:lastRenderedPageBreak/>
+        <w:t>Στο συγκεκριμένο παράδειγμα</w:t>
+      </w:r>
+      <w:r>
+        <w:t xml:space="preserve"> </w:t>
+      </w:r>
+      <w:r>
+        <w:t xml:space="preserve">το </w:t>
+      </w:r>
+      <w:r>
+        <w:rPr>
+          <w:lang w:val="en-US"/>
+        </w:rPr>
+        <w:t>random</w:t>
+      </w:r>
+      <w:r>
+        <w:t xml:space="preserve"> </w:t>
+      </w:r>
+      <w:r>
+        <w:rPr>
+          <w:lang w:val="en-US"/>
+        </w:rPr>
+        <w:t>forest</w:t>
+      </w:r>
+      <w:r>
+        <w:t xml:space="preserve"> </w:t>
+      </w:r>
+      <w:r>
+        <w:t>(</w:t>
+      </w:r>
+      <w:r>
+        <w:t xml:space="preserve">δηλαδή η επιλογή </w:t>
+      </w:r>
+      <w:r>
+        <w:rPr>
+          <w:lang w:val="en-US"/>
+        </w:rPr>
+        <w:t>m</w:t>
+      </w:r>
+      <w:r>
+        <w:t>&lt;</w:t>
+      </w:r>
+      <w:r>
+        <w:rPr>
+          <w:lang w:val="en-US"/>
+        </w:rPr>
+        <w:t>p</w:t>
+      </w:r>
+      <w:r>
+        <w:t xml:space="preserve"> ) </w:t>
+      </w:r>
+      <w:r>
+        <w:t xml:space="preserve">δεν βελτίωσε τα αποτελέσματα. Αυτό μπορεί να οφείλεται π.χ. στα λίγα </w:t>
+      </w:r>
+      <w:r>
+        <w:rPr>
+          <w:lang w:val="en-US"/>
+        </w:rPr>
+        <w:t>data</w:t>
+      </w:r>
+      <w:r>
+        <w:t xml:space="preserve"> (320 δεδομένα στο </w:t>
+      </w:r>
+      <w:r>
+        <w:rPr>
+          <w:lang w:val="en-US"/>
+        </w:rPr>
+        <w:t>train</w:t>
+      </w:r>
+      <w:r>
+        <w:t xml:space="preserve"> </w:t>
+      </w:r>
+      <w:r>
+        <w:rPr>
+          <w:lang w:val="en-US"/>
+        </w:rPr>
+        <w:t>set</w:t>
+      </w:r>
+      <w:r>
+        <w:t xml:space="preserve">), </w:t>
+      </w:r>
+      <w:r>
+        <w:t>στο περιορισμένο πλήθος σημαντικών μεταβλητών (με αποτέλεσμα ορισμένα δέντρα να εκπαιδεύονται σε μη σημαντικές μεταβλητές)</w:t>
+      </w:r>
+      <w:r>
+        <w:t xml:space="preserve"> </w:t>
+      </w:r>
+      <w:r>
+        <w:t xml:space="preserve">ή </w:t>
+      </w:r>
+      <w:r>
+        <w:t xml:space="preserve">στο περιορισμένο </w:t>
+      </w:r>
+      <w:r>
+        <w:rPr>
+          <w:lang w:val="en-US"/>
+        </w:rPr>
+        <w:t>fine</w:t>
+      </w:r>
+      <w:r>
+        <w:t xml:space="preserve"> </w:t>
+      </w:r>
+      <w:r>
+        <w:rPr>
+          <w:lang w:val="en-US"/>
+        </w:rPr>
+        <w:t>tuning</w:t>
+      </w:r>
+      <w:r>
+        <w:t xml:space="preserve"> </w:t>
+      </w:r>
+      <w:r>
+        <w:t xml:space="preserve">που πραγματοποιήσαμε </w:t>
+      </w:r>
+      <w:r>
+        <w:t>(</w:t>
+      </w:r>
+      <w:r>
+        <w:t>ίσως με αλλαγή άλλων υπερπαραμέτρων να επιτύχουμε καλύτερες αποδόσεις)</w:t>
+      </w:r>
+      <w:r>
+        <w:t>.</w:t>
+      </w:r>
     </w:p>
     <w:sectPr>
-      <w:headerReference w:type="default" r:id="rId20"/>
+      <w:headerReference w:type="default" r:id="rId34"/>
       <w:pgSz w:w="11910" w:h="16850"/>
       <w:pgMar w:top="1220" w:right="940" w:bottom="280" w:left="1200" w:header="722" w:footer="0" w:gutter="0"/>
       <w:cols w:space="720"/>
@@ -8335,6 +11576,119 @@
     </w:lvl>
   </w:abstractNum>
   <w:abstractNum w:abstractNumId="23" w15:restartNumberingAfterBreak="0">
+    <w:nsid w:val="56B64E5C"/>
+    <w:multiLevelType w:val="hybridMultilevel"/>
+    <w:tmpl w:val="C3447F20"/>
+    <w:lvl w:ilvl="0" w:tplc="0409000B">
+      <w:start w:val="1"/>
+      <w:numFmt w:val="bullet"/>
+      <w:lvlText w:val=""/>
+      <w:lvlJc w:val="left"/>
+      <w:pPr>
+        <w:ind w:left="367" w:hanging="360"/>
+      </w:pPr>
+      <w:rPr>
+        <w:rFonts w:ascii="Wingdings" w:hAnsi="Wingdings" w:hint="default"/>
+      </w:rPr>
+    </w:lvl>
+    <w:lvl w:ilvl="1" w:tplc="04090003" w:tentative="1">
+      <w:start w:val="1"/>
+      <w:numFmt w:val="bullet"/>
+      <w:lvlText w:val="o"/>
+      <w:lvlJc w:val="left"/>
+      <w:pPr>
+        <w:ind w:left="1087" w:hanging="360"/>
+      </w:pPr>
+      <w:rPr>
+        <w:rFonts w:ascii="Courier New" w:hAnsi="Courier New" w:cs="Courier New" w:hint="default"/>
+      </w:rPr>
+    </w:lvl>
+    <w:lvl w:ilvl="2" w:tplc="04090005" w:tentative="1">
+      <w:start w:val="1"/>
+      <w:numFmt w:val="bullet"/>
+      <w:lvlText w:val=""/>
+      <w:lvlJc w:val="left"/>
+      <w:pPr>
+        <w:ind w:left="1807" w:hanging="360"/>
+      </w:pPr>
+      <w:rPr>
+        <w:rFonts w:ascii="Wingdings" w:hAnsi="Wingdings" w:hint="default"/>
+      </w:rPr>
+    </w:lvl>
+    <w:lvl w:ilvl="3" w:tplc="04090001" w:tentative="1">
+      <w:start w:val="1"/>
+      <w:numFmt w:val="bullet"/>
+      <w:lvlText w:val=""/>
+      <w:lvlJc w:val="left"/>
+      <w:pPr>
+        <w:ind w:left="2527" w:hanging="360"/>
+      </w:pPr>
+      <w:rPr>
+        <w:rFonts w:ascii="Symbol" w:hAnsi="Symbol" w:hint="default"/>
+      </w:rPr>
+    </w:lvl>
+    <w:lvl w:ilvl="4" w:tplc="04090003" w:tentative="1">
+      <w:start w:val="1"/>
+      <w:numFmt w:val="bullet"/>
+      <w:lvlText w:val="o"/>
+      <w:lvlJc w:val="left"/>
+      <w:pPr>
+        <w:ind w:left="3247" w:hanging="360"/>
+      </w:pPr>
+      <w:rPr>
+        <w:rFonts w:ascii="Courier New" w:hAnsi="Courier New" w:cs="Courier New" w:hint="default"/>
+      </w:rPr>
+    </w:lvl>
+    <w:lvl w:ilvl="5" w:tplc="04090005" w:tentative="1">
+      <w:start w:val="1"/>
+      <w:numFmt w:val="bullet"/>
+      <w:lvlText w:val=""/>
+      <w:lvlJc w:val="left"/>
+      <w:pPr>
+        <w:ind w:left="3967" w:hanging="360"/>
+      </w:pPr>
+      <w:rPr>
+        <w:rFonts w:ascii="Wingdings" w:hAnsi="Wingdings" w:hint="default"/>
+      </w:rPr>
+    </w:lvl>
+    <w:lvl w:ilvl="6" w:tplc="04090001" w:tentative="1">
+      <w:start w:val="1"/>
+      <w:numFmt w:val="bullet"/>
+      <w:lvlText w:val=""/>
+      <w:lvlJc w:val="left"/>
+      <w:pPr>
+        <w:ind w:left="4687" w:hanging="360"/>
+      </w:pPr>
+      <w:rPr>
+        <w:rFonts w:ascii="Symbol" w:hAnsi="Symbol" w:hint="default"/>
+      </w:rPr>
+    </w:lvl>
+    <w:lvl w:ilvl="7" w:tplc="04090003" w:tentative="1">
+      <w:start w:val="1"/>
+      <w:numFmt w:val="bullet"/>
+      <w:lvlText w:val="o"/>
+      <w:lvlJc w:val="left"/>
+      <w:pPr>
+        <w:ind w:left="5407" w:hanging="360"/>
+      </w:pPr>
+      <w:rPr>
+        <w:rFonts w:ascii="Courier New" w:hAnsi="Courier New" w:cs="Courier New" w:hint="default"/>
+      </w:rPr>
+    </w:lvl>
+    <w:lvl w:ilvl="8" w:tplc="04090005" w:tentative="1">
+      <w:start w:val="1"/>
+      <w:numFmt w:val="bullet"/>
+      <w:lvlText w:val=""/>
+      <w:lvlJc w:val="left"/>
+      <w:pPr>
+        <w:ind w:left="6127" w:hanging="360"/>
+      </w:pPr>
+      <w:rPr>
+        <w:rFonts w:ascii="Wingdings" w:hAnsi="Wingdings" w:hint="default"/>
+      </w:rPr>
+    </w:lvl>
+  </w:abstractNum>
+  <w:abstractNum w:abstractNumId="24" w15:restartNumberingAfterBreak="0">
     <w:nsid w:val="56F11B56"/>
     <w:multiLevelType w:val="hybridMultilevel"/>
     <w:tmpl w:val="DD1299C2"/>
@@ -8447,7 +11801,7 @@
       </w:rPr>
     </w:lvl>
   </w:abstractNum>
-  <w:abstractNum w:abstractNumId="24" w15:restartNumberingAfterBreak="0">
+  <w:abstractNum w:abstractNumId="25" w15:restartNumberingAfterBreak="0">
     <w:nsid w:val="5B4F40B4"/>
     <w:multiLevelType w:val="hybridMultilevel"/>
     <w:tmpl w:val="FB8E0D2E"/>
@@ -8560,7 +11914,7 @@
       </w:rPr>
     </w:lvl>
   </w:abstractNum>
-  <w:abstractNum w:abstractNumId="25" w15:restartNumberingAfterBreak="0">
+  <w:abstractNum w:abstractNumId="26" w15:restartNumberingAfterBreak="0">
     <w:nsid w:val="5C130246"/>
     <w:multiLevelType w:val="hybridMultilevel"/>
     <w:tmpl w:val="C3C60ADC"/>
@@ -8649,7 +12003,7 @@
       </w:pPr>
     </w:lvl>
   </w:abstractNum>
-  <w:abstractNum w:abstractNumId="26" w15:restartNumberingAfterBreak="0">
+  <w:abstractNum w:abstractNumId="27" w15:restartNumberingAfterBreak="0">
     <w:nsid w:val="5EE1343D"/>
     <w:multiLevelType w:val="hybridMultilevel"/>
     <w:tmpl w:val="6B56271E"/>
@@ -8762,7 +12116,7 @@
       </w:rPr>
     </w:lvl>
   </w:abstractNum>
-  <w:abstractNum w:abstractNumId="27" w15:restartNumberingAfterBreak="0">
+  <w:abstractNum w:abstractNumId="28" w15:restartNumberingAfterBreak="0">
     <w:nsid w:val="65C16F9D"/>
     <w:multiLevelType w:val="hybridMultilevel"/>
     <w:tmpl w:val="7120577C"/>
@@ -8875,7 +12229,7 @@
       </w:rPr>
     </w:lvl>
   </w:abstractNum>
-  <w:abstractNum w:abstractNumId="28" w15:restartNumberingAfterBreak="0">
+  <w:abstractNum w:abstractNumId="29" w15:restartNumberingAfterBreak="0">
     <w:nsid w:val="69CB4FCB"/>
     <w:multiLevelType w:val="hybridMultilevel"/>
     <w:tmpl w:val="0E6A4632"/>
@@ -8964,7 +12318,7 @@
       </w:pPr>
     </w:lvl>
   </w:abstractNum>
-  <w:abstractNum w:abstractNumId="29" w15:restartNumberingAfterBreak="0">
+  <w:abstractNum w:abstractNumId="30" w15:restartNumberingAfterBreak="0">
     <w:nsid w:val="6B172B13"/>
     <w:multiLevelType w:val="hybridMultilevel"/>
     <w:tmpl w:val="F3302842"/>
@@ -9053,7 +12407,7 @@
       </w:pPr>
     </w:lvl>
   </w:abstractNum>
-  <w:abstractNum w:abstractNumId="30" w15:restartNumberingAfterBreak="0">
+  <w:abstractNum w:abstractNumId="31" w15:restartNumberingAfterBreak="0">
     <w:nsid w:val="72254A0E"/>
     <w:multiLevelType w:val="hybridMultilevel"/>
     <w:tmpl w:val="A2A2D37C"/>
@@ -9166,7 +12520,7 @@
       </w:rPr>
     </w:lvl>
   </w:abstractNum>
-  <w:abstractNum w:abstractNumId="31" w15:restartNumberingAfterBreak="0">
+  <w:abstractNum w:abstractNumId="32" w15:restartNumberingAfterBreak="0">
     <w:nsid w:val="728F2BE1"/>
     <w:multiLevelType w:val="hybridMultilevel"/>
     <w:tmpl w:val="13A86234"/>
@@ -9279,7 +12633,7 @@
       </w:rPr>
     </w:lvl>
   </w:abstractNum>
-  <w:abstractNum w:abstractNumId="32" w15:restartNumberingAfterBreak="0">
+  <w:abstractNum w:abstractNumId="33" w15:restartNumberingAfterBreak="0">
     <w:nsid w:val="75A93032"/>
     <w:multiLevelType w:val="hybridMultilevel"/>
     <w:tmpl w:val="DBEEC3DC"/>
@@ -9368,7 +12722,7 @@
       </w:pPr>
     </w:lvl>
   </w:abstractNum>
-  <w:abstractNum w:abstractNumId="33" w15:restartNumberingAfterBreak="0">
+  <w:abstractNum w:abstractNumId="34" w15:restartNumberingAfterBreak="0">
     <w:nsid w:val="781B79B9"/>
     <w:multiLevelType w:val="hybridMultilevel"/>
     <w:tmpl w:val="CC6CD5E2"/>
@@ -9460,7 +12814,7 @@
       </w:pPr>
     </w:lvl>
   </w:abstractNum>
-  <w:abstractNum w:abstractNumId="34" w15:restartNumberingAfterBreak="0">
+  <w:abstractNum w:abstractNumId="35" w15:restartNumberingAfterBreak="0">
     <w:nsid w:val="7ADE731C"/>
     <w:multiLevelType w:val="hybridMultilevel"/>
     <w:tmpl w:val="7E3A1D14"/>
@@ -9559,10 +12913,10 @@
     <w:abstractNumId w:val="15"/>
   </w:num>
   <w:num w:numId="4" w16cid:durableId="180513490">
-    <w:abstractNumId w:val="29"/>
+    <w:abstractNumId w:val="30"/>
   </w:num>
   <w:num w:numId="5" w16cid:durableId="1919316878">
-    <w:abstractNumId w:val="23"/>
+    <w:abstractNumId w:val="24"/>
   </w:num>
   <w:num w:numId="6" w16cid:durableId="1988899721">
     <w:abstractNumId w:val="16"/>
@@ -9574,13 +12928,13 @@
     <w:abstractNumId w:val="21"/>
   </w:num>
   <w:num w:numId="9" w16cid:durableId="566576466">
-    <w:abstractNumId w:val="25"/>
+    <w:abstractNumId w:val="26"/>
   </w:num>
   <w:num w:numId="10" w16cid:durableId="911083092">
-    <w:abstractNumId w:val="34"/>
+    <w:abstractNumId w:val="35"/>
   </w:num>
   <w:num w:numId="11" w16cid:durableId="1653172438">
-    <w:abstractNumId w:val="32"/>
+    <w:abstractNumId w:val="33"/>
   </w:num>
   <w:num w:numId="12" w16cid:durableId="1320422173">
     <w:abstractNumId w:val="3"/>
@@ -9598,7 +12952,7 @@
     <w:abstractNumId w:val="11"/>
   </w:num>
   <w:num w:numId="17" w16cid:durableId="506023542">
-    <w:abstractNumId w:val="24"/>
+    <w:abstractNumId w:val="25"/>
   </w:num>
   <w:num w:numId="18" w16cid:durableId="1068721278">
     <w:abstractNumId w:val="0"/>
@@ -9607,7 +12961,7 @@
     <w:abstractNumId w:val="5"/>
   </w:num>
   <w:num w:numId="20" w16cid:durableId="575896022">
-    <w:abstractNumId w:val="28"/>
+    <w:abstractNumId w:val="29"/>
   </w:num>
   <w:num w:numId="21" w16cid:durableId="1046564527">
     <w:abstractNumId w:val="17"/>
@@ -9622,10 +12976,10 @@
     <w:abstractNumId w:val="22"/>
   </w:num>
   <w:num w:numId="25" w16cid:durableId="831070441">
-    <w:abstractNumId w:val="30"/>
+    <w:abstractNumId w:val="31"/>
   </w:num>
   <w:num w:numId="26" w16cid:durableId="533494769">
-    <w:abstractNumId w:val="33"/>
+    <w:abstractNumId w:val="34"/>
   </w:num>
   <w:num w:numId="27" w16cid:durableId="264657325">
     <w:abstractNumId w:val="12"/>
@@ -9640,22 +12994,25 @@
     <w:abstractNumId w:val="13"/>
   </w:num>
   <w:num w:numId="31" w16cid:durableId="231350009">
-    <w:abstractNumId w:val="26"/>
+    <w:abstractNumId w:val="27"/>
   </w:num>
   <w:num w:numId="32" w16cid:durableId="481773139">
     <w:abstractNumId w:val="8"/>
   </w:num>
   <w:num w:numId="33" w16cid:durableId="2012249833">
-    <w:abstractNumId w:val="31"/>
+    <w:abstractNumId w:val="32"/>
   </w:num>
   <w:num w:numId="34" w16cid:durableId="1665552056">
     <w:abstractNumId w:val="1"/>
   </w:num>
   <w:num w:numId="35" w16cid:durableId="164639502">
-    <w:abstractNumId w:val="27"/>
+    <w:abstractNumId w:val="28"/>
   </w:num>
   <w:num w:numId="36" w16cid:durableId="129641818">
     <w:abstractNumId w:val="14"/>
+  </w:num>
+  <w:num w:numId="37" w16cid:durableId="1738212287">
+    <w:abstractNumId w:val="23"/>
   </w:num>
 </w:numbering>
 </file>
@@ -10061,6 +13418,7 @@
   <w:style w:type="character" w:default="1" w:styleId="DefaultParagraphFont">
     <w:name w:val="Default Paragraph Font"/>
     <w:uiPriority w:val="1"/>
+    <w:semiHidden/>
     <w:unhideWhenUsed/>
   </w:style>
   <w:style w:type="table" w:default="1" w:styleId="TableNormal">
@@ -10757,10 +14115,6 @@
 </file>
 
 <file path=customXml/item1.xml><?xml version="1.0" encoding="utf-8"?>
-<b:Sources xmlns:b="http://schemas.openxmlformats.org/officeDocument/2006/bibliography" xmlns="http://schemas.openxmlformats.org/officeDocument/2006/bibliography" SelectedStyle="\APASixthEditionOfficeOnline.xsl" StyleName="APA" Version="6"/>
-</file>
-
-<file path=customXml/item2.xml><?xml version="1.0" encoding="utf-8"?>
 <s:customData xmlns="http://www.wps.cn/officeDocument/2013/wpsCustomData" xmlns:s="http://www.wps.cn/officeDocument/2013/wpsCustomData">
   <customSectProps/>
   <customShpExts>
@@ -10769,18 +14123,22 @@
 </s:customData>
 </file>
 
+<file path=customXml/item2.xml><?xml version="1.0" encoding="utf-8"?>
+<b:Sources xmlns:b="http://schemas.openxmlformats.org/officeDocument/2006/bibliography" xmlns="http://schemas.openxmlformats.org/officeDocument/2006/bibliography" SelectedStyle="\APASixthEditionOfficeOnline.xsl" StyleName="APA" Version="6"/>
+</file>
+
 <file path=customXml/itemProps1.xml><?xml version="1.0" encoding="utf-8"?>
+<ds:datastoreItem xmlns:ds="http://schemas.openxmlformats.org/officeDocument/2006/customXml" ds:itemID="{B1977F7D-205B-4081-913C-38D41E755F92}">
+  <ds:schemaRefs>
+    <ds:schemaRef ds:uri="http://www.wps.cn/officeDocument/2013/wpsCustomData"/>
+  </ds:schemaRefs>
+</ds:datastoreItem>
+</file>
+
+<file path=customXml/itemProps2.xml><?xml version="1.0" encoding="utf-8"?>
 <ds:datastoreItem xmlns:ds="http://schemas.openxmlformats.org/officeDocument/2006/customXml" ds:itemID="{62270BFE-A330-4A18-8C50-66731660BAC3}">
   <ds:schemaRefs>
     <ds:schemaRef ds:uri="http://schemas.openxmlformats.org/officeDocument/2006/bibliography"/>
   </ds:schemaRefs>
 </ds:datastoreItem>
-</file>
-
-<file path=customXml/itemProps2.xml><?xml version="1.0" encoding="utf-8"?>
-<ds:datastoreItem xmlns:ds="http://schemas.openxmlformats.org/officeDocument/2006/customXml" ds:itemID="{B1977F7D-205B-4081-913C-38D41E755F92}">
-  <ds:schemaRefs>
-    <ds:schemaRef ds:uri="http://www.wps.cn/officeDocument/2013/wpsCustomData"/>
-  </ds:schemaRefs>
-</ds:datastoreItem>
 </file>
</xml_diff>